<commit_message>
Add IE report on self-healing materials for Chemistry subject
</commit_message>
<xml_diff>
--- a/sem-1/IE-Exams/iiks/IE Report IIKS.docx
+++ b/sem-1/IE-Exams/iiks/IE Report IIKS.docx
@@ -854,14 +854,16 @@
           <w:b/>
           <w:sz w:val="24"/>
           <w:szCs w:val="24"/>
-        </w:rPr>
-      </w:pPr>
-      <w:r>
-        <w:rPr>
-          <w:rFonts w:ascii="Times New Roman" w:hAnsi="Times New Roman" w:cs="Times New Roman"/>
-          <w:b/>
-          <w:sz w:val="24"/>
-          <w:szCs w:val="24"/>
+          <w:lang w:val="en-IN"/>
+        </w:rPr>
+      </w:pPr>
+      <w:r>
+        <w:rPr>
+          <w:rFonts w:ascii="Times New Roman" w:hAnsi="Times New Roman" w:cs="Times New Roman"/>
+          <w:b/>
+          <w:sz w:val="24"/>
+          <w:szCs w:val="24"/>
+          <w:lang w:val="en-IN"/>
         </w:rPr>
         <w:t xml:space="preserve">The </w:t>
       </w:r>
@@ -873,6 +875,7 @@
           <w:iCs/>
           <w:sz w:val="24"/>
           <w:szCs w:val="24"/>
+          <w:lang w:val="en-IN"/>
         </w:rPr>
         <w:t>Charaka Samhita</w:t>
       </w:r>
@@ -882,6 +885,7 @@
           <w:b/>
           <w:sz w:val="24"/>
           <w:szCs w:val="24"/>
+          <w:lang w:val="en-IN"/>
         </w:rPr>
         <w:t xml:space="preserve"> and </w:t>
       </w:r>
@@ -893,6 +897,7 @@
           <w:iCs/>
           <w:sz w:val="24"/>
           <w:szCs w:val="24"/>
+          <w:lang w:val="en-IN"/>
         </w:rPr>
         <w:t>Sushruta Samhita</w:t>
       </w:r>
@@ -902,8 +907,9 @@
           <w:b/>
           <w:sz w:val="24"/>
           <w:szCs w:val="24"/>
-        </w:rPr>
-        <w:t xml:space="preserve"> are foundational texts of ancient Indian medicine, known as Ayurveda. These texts encompass profound knowledge of medicine and surgery, respectively. The </w:t>
+          <w:lang w:val="en-IN"/>
+        </w:rPr>
+        <w:t xml:space="preserve"> are seminal texts in Ayurveda, the ancient Indian system of medicine, offering extensive insights into health and healing. The </w:t>
       </w:r>
       <w:r>
         <w:rPr>
@@ -913,6 +919,7 @@
           <w:iCs/>
           <w:sz w:val="24"/>
           <w:szCs w:val="24"/>
+          <w:lang w:val="en-IN"/>
         </w:rPr>
         <w:t>Charaka Samhita</w:t>
       </w:r>
@@ -922,8 +929,9 @@
           <w:b/>
           <w:sz w:val="24"/>
           <w:szCs w:val="24"/>
-        </w:rPr>
-        <w:t xml:space="preserve"> primarily deals with general medicine, emphasizing diagnostics, herbal treatments, and holistic well-being. The </w:t>
+          <w:lang w:val="en-IN"/>
+        </w:rPr>
+        <w:t xml:space="preserve"> focuses on general medicine, encompassing diagnostics, herbal therapies, and a holistic approach to well-being. In contrast, the </w:t>
       </w:r>
       <w:r>
         <w:rPr>
@@ -933,6 +941,7 @@
           <w:iCs/>
           <w:sz w:val="24"/>
           <w:szCs w:val="24"/>
+          <w:lang w:val="en-IN"/>
         </w:rPr>
         <w:t>Sushruta Samhita</w:t>
       </w:r>
@@ -942,8 +951,9 @@
           <w:b/>
           <w:sz w:val="24"/>
           <w:szCs w:val="24"/>
-        </w:rPr>
-        <w:t xml:space="preserve"> is renowned for its surgical techniques and anatomical insights. Together, they laid the groundwork for comprehensive health management practices, many of which parallel modern medical principles.</w:t>
+          <w:lang w:val="en-IN"/>
+        </w:rPr>
+        <w:t xml:space="preserve"> is celebrated for its pioneering contributions to surgery and detailed anatomical knowledge. Together, these texts provide a theoretical framework that integrates the physical, mental, and spiritual aspects of health, emphasizing balance as the key to wellness.</w:t>
       </w:r>
     </w:p>
     <w:p>
@@ -959,6 +969,98 @@
           <w:lang w:val="en-IN"/>
         </w:rPr>
       </w:pPr>
+      <w:r>
+        <w:rPr>
+          <w:rFonts w:ascii="Times New Roman" w:hAnsi="Times New Roman" w:cs="Times New Roman"/>
+          <w:b/>
+          <w:sz w:val="24"/>
+          <w:szCs w:val="24"/>
+          <w:lang w:val="en-IN"/>
+        </w:rPr>
+        <w:t xml:space="preserve">The </w:t>
+      </w:r>
+      <w:r>
+        <w:rPr>
+          <w:rFonts w:ascii="Times New Roman" w:hAnsi="Times New Roman" w:cs="Times New Roman"/>
+          <w:b/>
+          <w:i/>
+          <w:iCs/>
+          <w:sz w:val="24"/>
+          <w:szCs w:val="24"/>
+          <w:lang w:val="en-IN"/>
+        </w:rPr>
+        <w:t>Charaka Samhita</w:t>
+      </w:r>
+      <w:r>
+        <w:rPr>
+          <w:rFonts w:ascii="Times New Roman" w:hAnsi="Times New Roman" w:cs="Times New Roman"/>
+          <w:b/>
+          <w:sz w:val="24"/>
+          <w:szCs w:val="24"/>
+          <w:lang w:val="en-IN"/>
+        </w:rPr>
+        <w:t xml:space="preserve"> outlines the principles of diagnosis based on doshas (biological energies) and prescribes treatments involving natural remedies, diet regulation, and lifestyle adjustments. It also underscores the preventive aspects of healthcare, aligning closely with modern principles of wellness and disease prevention. Meanwhile, the </w:t>
+      </w:r>
+      <w:r>
+        <w:rPr>
+          <w:rFonts w:ascii="Times New Roman" w:hAnsi="Times New Roman" w:cs="Times New Roman"/>
+          <w:b/>
+          <w:i/>
+          <w:iCs/>
+          <w:sz w:val="24"/>
+          <w:szCs w:val="24"/>
+          <w:lang w:val="en-IN"/>
+        </w:rPr>
+        <w:t>Sushruta Samhita</w:t>
+      </w:r>
+      <w:r>
+        <w:rPr>
+          <w:rFonts w:ascii="Times New Roman" w:hAnsi="Times New Roman" w:cs="Times New Roman"/>
+          <w:b/>
+          <w:sz w:val="24"/>
+          <w:szCs w:val="24"/>
+          <w:lang w:val="en-IN"/>
+        </w:rPr>
+        <w:t xml:space="preserve"> describes advanced surgical procedures such as rhinoplasty, cataract removal, and wound management, alongside precise anatomical descriptions that remain relevant today.</w:t>
+      </w:r>
+    </w:p>
+    <w:p>
+      <w:pPr>
+        <w:pBdr>
+          <w:bottom w:val="single" w:sz="6" w:space="1" w:color="auto"/>
+        </w:pBdr>
+        <w:rPr>
+          <w:rFonts w:ascii="Times New Roman" w:hAnsi="Times New Roman" w:cs="Times New Roman"/>
+          <w:b/>
+          <w:sz w:val="24"/>
+          <w:szCs w:val="24"/>
+          <w:lang w:val="en-IN"/>
+        </w:rPr>
+      </w:pPr>
+      <w:r>
+        <w:rPr>
+          <w:rFonts w:ascii="Times New Roman" w:hAnsi="Times New Roman" w:cs="Times New Roman"/>
+          <w:b/>
+          <w:sz w:val="24"/>
+          <w:szCs w:val="24"/>
+          <w:lang w:val="en-IN"/>
+        </w:rPr>
+        <w:t>These Ayurvedic foundations share remarkable parallels with modern medical practices, particularly in areas like personalized medicine, holistic treatment approaches, and surgical innovations. While Ayurveda emphasizes natural and preventive care, contemporary medicine complements this with advanced technologies, pharmacological interventions, and evidence-based treatments, collectively contributing to a comprehensive and integrative approach to health management.</w:t>
+      </w:r>
+    </w:p>
+    <w:p>
+      <w:pPr>
+        <w:pBdr>
+          <w:bottom w:val="single" w:sz="6" w:space="1" w:color="auto"/>
+        </w:pBdr>
+        <w:rPr>
+          <w:rFonts w:ascii="Times New Roman" w:hAnsi="Times New Roman" w:cs="Times New Roman"/>
+          <w:b/>
+          <w:sz w:val="24"/>
+          <w:szCs w:val="24"/>
+          <w:lang w:val="en-IN"/>
+        </w:rPr>
+      </w:pPr>
     </w:p>
     <w:p>
       <w:pPr>
@@ -1026,7 +1128,7 @@
           <w:sz w:val="24"/>
           <w:szCs w:val="24"/>
         </w:rPr>
-        <w:t xml:space="preserve">Modern medical practices owe their roots to several ancient systems, with Ayurveda being one of the most influential. The </w:t>
+        <w:t xml:space="preserve">Modern medical practices are deeply influenced by ancient systems of healing, with Ayurveda standing out as one of the most significant. The </w:t>
       </w:r>
       <w:r>
         <w:rPr>
@@ -1046,7 +1148,7 @@
           <w:sz w:val="24"/>
           <w:szCs w:val="24"/>
         </w:rPr>
-        <w:t xml:space="preserve"> provides guidelines on internal medicine, patient care, and pharmacology, while the </w:t>
+        <w:t xml:space="preserve"> lays the foundation for internal medicine, patient care, and pharmacology, emphasizing a holistic approach to health. The </w:t>
       </w:r>
       <w:r>
         <w:rPr>
@@ -1066,7 +1168,7 @@
           <w:sz w:val="24"/>
           <w:szCs w:val="24"/>
         </w:rPr>
-        <w:t xml:space="preserve"> is credited with pioneering surgical techniques and detailed anatomical studies. This report explores how these texts have influenced contemporary medical approaches, bridging ancient wisdom with modern science.</w:t>
+        <w:t>, on the other hand, is renowned for its groundbreaking surgical techniques and detailed anatomical studies. This report examines the enduring impact of these classical texts on contemporary medicine, highlighting how their principles align with and diverge from modern medical treatments, creating a bridge between ancient wisdom and scientific advancements.</w:t>
       </w:r>
     </w:p>
     <w:p>
@@ -1101,7 +1203,18 @@
           <w:b/>
           <w:sz w:val="32"/>
           <w:szCs w:val="32"/>
-          <w:u w:val="single"/>
+          <w:highlight w:val="yellow"/>
+          <w:lang w:val="en-IN"/>
+        </w:rPr>
+      </w:pPr>
+    </w:p>
+    <w:p>
+      <w:pPr>
+        <w:rPr>
+          <w:rFonts w:ascii="Times New Roman" w:hAnsi="Times New Roman" w:cs="Times New Roman"/>
+          <w:b/>
+          <w:sz w:val="32"/>
+          <w:szCs w:val="32"/>
           <w:lang w:val="en-IN"/>
         </w:rPr>
       </w:pPr>
@@ -1114,6 +1227,7 @@
           <w:highlight w:val="yellow"/>
           <w:lang w:val="en-IN"/>
         </w:rPr>
+        <w:lastRenderedPageBreak/>
         <w:t>Literature Survey</w:t>
       </w:r>
       <w:r>
@@ -1130,38 +1244,47 @@
     </w:p>
     <w:p>
       <w:pPr>
+        <w:rPr>
+          <w:rFonts w:ascii="Times New Roman" w:hAnsi="Times New Roman" w:cs="Times New Roman"/>
+          <w:b/>
+          <w:sz w:val="32"/>
+          <w:szCs w:val="32"/>
+          <w:u w:val="single"/>
+          <w:lang w:val="en-IN"/>
+        </w:rPr>
+      </w:pPr>
+    </w:p>
+    <w:p>
+      <w:pPr>
         <w:pBdr>
           <w:bottom w:val="single" w:sz="6" w:space="1" w:color="auto"/>
         </w:pBdr>
-        <w:tabs>
-          <w:tab w:val="num" w:pos="720"/>
-        </w:tabs>
-        <w:rPr>
-          <w:rFonts w:ascii="Times New Roman" w:hAnsi="Times New Roman" w:cs="Times New Roman"/>
-          <w:b/>
-          <w:bCs/>
-          <w:sz w:val="24"/>
-          <w:szCs w:val="24"/>
-          <w:u w:val="single"/>
-          <w:lang w:val="en-IN"/>
-        </w:rPr>
-      </w:pPr>
-      <w:r>
-        <w:rPr>
-          <w:rFonts w:ascii="Times New Roman" w:hAnsi="Times New Roman" w:cs="Times New Roman"/>
-          <w:bCs/>
-          <w:sz w:val="24"/>
-          <w:szCs w:val="24"/>
-          <w:lang w:val="en-IN"/>
-        </w:rPr>
-        <w:t>1.</w:t>
-      </w:r>
-      <w:r>
-        <w:rPr>
-          <w:rFonts w:ascii="Times New Roman" w:hAnsi="Times New Roman" w:cs="Times New Roman"/>
-          <w:bCs/>
-          <w:sz w:val="24"/>
-          <w:szCs w:val="24"/>
+        <w:rPr>
+          <w:rFonts w:ascii="Times New Roman" w:hAnsi="Times New Roman" w:cs="Times New Roman"/>
+          <w:bCs/>
+          <w:sz w:val="24"/>
+          <w:szCs w:val="24"/>
+          <w:lang w:val="en-IN"/>
+        </w:rPr>
+      </w:pPr>
+      <w:r>
+        <w:rPr>
+          <w:rFonts w:ascii="Times New Roman" w:hAnsi="Times New Roman" w:cs="Times New Roman"/>
+          <w:bCs/>
+          <w:sz w:val="24"/>
+          <w:szCs w:val="24"/>
+          <w:highlight w:val="cyan"/>
+          <w:lang w:val="en-IN"/>
+        </w:rPr>
+        <w:t xml:space="preserve">1. </w:t>
+      </w:r>
+      <w:r>
+        <w:rPr>
+          <w:rFonts w:ascii="Times New Roman" w:hAnsi="Times New Roman" w:cs="Times New Roman"/>
+          <w:bCs/>
+          <w:sz w:val="24"/>
+          <w:szCs w:val="24"/>
+          <w:highlight w:val="cyan"/>
           <w:lang w:val="en-IN"/>
         </w:rPr>
         <w:t xml:space="preserve"> </w:t>
@@ -1174,7 +1297,29 @@
           <w:sz w:val="24"/>
           <w:szCs w:val="24"/>
           <w:highlight w:val="cyan"/>
-          <w:u w:val="single"/>
+          <w:lang w:val="en-IN"/>
+        </w:rPr>
+        <w:t>Charaka Samhita:</w:t>
+      </w:r>
+      <w:r>
+        <w:rPr>
+          <w:rFonts w:ascii="Times New Roman" w:hAnsi="Times New Roman" w:cs="Times New Roman"/>
+          <w:bCs/>
+          <w:sz w:val="24"/>
+          <w:szCs w:val="24"/>
+          <w:lang w:val="en-IN"/>
+        </w:rPr>
+        <w:br/>
+        <w:t xml:space="preserve">The </w:t>
+      </w:r>
+      <w:r>
+        <w:rPr>
+          <w:rFonts w:ascii="Times New Roman" w:hAnsi="Times New Roman" w:cs="Times New Roman"/>
+          <w:bCs/>
+          <w:i/>
+          <w:iCs/>
+          <w:sz w:val="24"/>
+          <w:szCs w:val="24"/>
           <w:lang w:val="en-IN"/>
         </w:rPr>
         <w:t>Charaka Samhita</w:t>
@@ -1182,15 +1327,58 @@
       <w:r>
         <w:rPr>
           <w:rFonts w:ascii="Times New Roman" w:hAnsi="Times New Roman" w:cs="Times New Roman"/>
-          <w:b/>
-          <w:bCs/>
-          <w:sz w:val="24"/>
-          <w:szCs w:val="24"/>
-          <w:highlight w:val="cyan"/>
-          <w:u w:val="single"/>
-          <w:lang w:val="en-IN"/>
-        </w:rPr>
-        <w:t>:</w:t>
+          <w:bCs/>
+          <w:sz w:val="24"/>
+          <w:szCs w:val="24"/>
+          <w:lang w:val="en-IN"/>
+        </w:rPr>
+        <w:t xml:space="preserve"> introduces the concept of </w:t>
+      </w:r>
+      <w:proofErr w:type="spellStart"/>
+      <w:r>
+        <w:rPr>
+          <w:rFonts w:ascii="Times New Roman" w:hAnsi="Times New Roman" w:cs="Times New Roman"/>
+          <w:bCs/>
+          <w:i/>
+          <w:iCs/>
+          <w:sz w:val="24"/>
+          <w:szCs w:val="24"/>
+          <w:lang w:val="en-IN"/>
+        </w:rPr>
+        <w:t>Tridosha</w:t>
+      </w:r>
+      <w:proofErr w:type="spellEnd"/>
+      <w:r>
+        <w:rPr>
+          <w:rFonts w:ascii="Times New Roman" w:hAnsi="Times New Roman" w:cs="Times New Roman"/>
+          <w:bCs/>
+          <w:sz w:val="24"/>
+          <w:szCs w:val="24"/>
+          <w:lang w:val="en-IN"/>
+        </w:rPr>
+        <w:t xml:space="preserve">—Vata (movement), Pitta (metabolism), and Kapha (structure)—as the fundamental forces governing human health and disease. This personalized approach to health mirrors modern medicine's focus on understanding individual differences, such as genetics and lifestyle, to tailor treatments. Preventive care, which is central to </w:t>
+      </w:r>
+      <w:r>
+        <w:rPr>
+          <w:rFonts w:ascii="Times New Roman" w:hAnsi="Times New Roman" w:cs="Times New Roman"/>
+          <w:bCs/>
+          <w:i/>
+          <w:iCs/>
+          <w:sz w:val="24"/>
+          <w:szCs w:val="24"/>
+          <w:lang w:val="en-IN"/>
+        </w:rPr>
+        <w:t>Charaka Samhita</w:t>
+      </w:r>
+      <w:r>
+        <w:rPr>
+          <w:rFonts w:ascii="Times New Roman" w:hAnsi="Times New Roman" w:cs="Times New Roman"/>
+          <w:bCs/>
+          <w:sz w:val="24"/>
+          <w:szCs w:val="24"/>
+          <w:lang w:val="en-IN"/>
+        </w:rPr>
+        <w:t>, aligns closely with contemporary emphasis on early detection and disease prevention through lifestyle modifications, vaccinations, and regular screenings.</w:t>
       </w:r>
     </w:p>
     <w:p>
@@ -1198,28 +1386,24 @@
         <w:pBdr>
           <w:bottom w:val="single" w:sz="6" w:space="1" w:color="auto"/>
         </w:pBdr>
-        <w:tabs>
-          <w:tab w:val="num" w:pos="720"/>
-        </w:tabs>
-        <w:rPr>
-          <w:rFonts w:ascii="Times New Roman" w:hAnsi="Times New Roman" w:cs="Times New Roman"/>
-          <w:bCs/>
-          <w:sz w:val="24"/>
-          <w:szCs w:val="24"/>
-          <w:lang w:val="en-IN"/>
-        </w:rPr>
-      </w:pPr>
-      <w:r>
-        <w:rPr>
-          <w:rFonts w:ascii="Times New Roman" w:hAnsi="Times New Roman" w:cs="Times New Roman"/>
-          <w:bCs/>
-          <w:sz w:val="24"/>
-          <w:szCs w:val="24"/>
-          <w:lang w:val="en-IN"/>
-        </w:rPr>
-        <w:t xml:space="preserve">Discusses the concept of </w:t>
-      </w:r>
-      <w:proofErr w:type="spellStart"/>
+        <w:rPr>
+          <w:rFonts w:ascii="Times New Roman" w:hAnsi="Times New Roman" w:cs="Times New Roman"/>
+          <w:bCs/>
+          <w:sz w:val="24"/>
+          <w:szCs w:val="24"/>
+          <w:lang w:val="en-IN"/>
+        </w:rPr>
+      </w:pPr>
+      <w:r>
+        <w:rPr>
+          <w:rFonts w:ascii="Times New Roman" w:hAnsi="Times New Roman" w:cs="Times New Roman"/>
+          <w:bCs/>
+          <w:sz w:val="24"/>
+          <w:szCs w:val="24"/>
+          <w:lang w:val="en-IN"/>
+        </w:rPr>
+        <w:t xml:space="preserve">Moreover, the text underscores the importance of balanced nutrition and holistic well-being, principles that resonate with modern nutritional sciences and integrative medicine. Ethical practice and patient-centric care, as emphasized in the </w:t>
+      </w:r>
       <w:r>
         <w:rPr>
           <w:rFonts w:ascii="Times New Roman" w:hAnsi="Times New Roman" w:cs="Times New Roman"/>
@@ -1230,18 +1414,17 @@
           <w:szCs w:val="24"/>
           <w:lang w:val="en-IN"/>
         </w:rPr>
-        <w:t>Tridosha</w:t>
-      </w:r>
-      <w:proofErr w:type="spellEnd"/>
-      <w:r>
-        <w:rPr>
-          <w:rFonts w:ascii="Times New Roman" w:hAnsi="Times New Roman" w:cs="Times New Roman"/>
-          <w:bCs/>
-          <w:sz w:val="24"/>
-          <w:szCs w:val="24"/>
-          <w:lang w:val="en-IN"/>
-        </w:rPr>
-        <w:t xml:space="preserve"> (Vata, Pitta, Kapha) and their impact on human health.</w:t>
+        <w:t>Charaka Samhita</w:t>
+      </w:r>
+      <w:r>
+        <w:rPr>
+          <w:rFonts w:ascii="Times New Roman" w:hAnsi="Times New Roman" w:cs="Times New Roman"/>
+          <w:bCs/>
+          <w:sz w:val="24"/>
+          <w:szCs w:val="24"/>
+          <w:lang w:val="en-IN"/>
+        </w:rPr>
+        <w:t>, are foundational in modern healthcare ethics, as evidenced by frameworks like the Hippocratic Oath and the principles of autonomy, beneficence, and justice. The holistic view of health integrating body, mind, and spirit in Ayurveda also finds a parallel in contemporary approaches to mental health and wellness, which emphasize the interplay of physical and psychological factors.</w:t>
       </w:r>
     </w:p>
     <w:p>
@@ -1249,53 +1432,94 @@
         <w:pBdr>
           <w:bottom w:val="single" w:sz="6" w:space="1" w:color="auto"/>
         </w:pBdr>
-        <w:tabs>
-          <w:tab w:val="num" w:pos="720"/>
-        </w:tabs>
-        <w:rPr>
-          <w:rFonts w:ascii="Times New Roman" w:hAnsi="Times New Roman" w:cs="Times New Roman"/>
-          <w:bCs/>
-          <w:sz w:val="24"/>
-          <w:szCs w:val="24"/>
-          <w:lang w:val="en-IN"/>
-        </w:rPr>
-      </w:pPr>
-      <w:r>
-        <w:rPr>
-          <w:rFonts w:ascii="Times New Roman" w:hAnsi="Times New Roman" w:cs="Times New Roman"/>
-          <w:bCs/>
-          <w:sz w:val="24"/>
-          <w:szCs w:val="24"/>
-          <w:lang w:val="en-IN"/>
-        </w:rPr>
-        <w:t>Emphasizes preventive care, nutrition, and holistic treatment.</w:t>
-      </w:r>
+        <w:rPr>
+          <w:rFonts w:ascii="Times New Roman" w:hAnsi="Times New Roman" w:cs="Times New Roman"/>
+          <w:bCs/>
+          <w:sz w:val="24"/>
+          <w:szCs w:val="24"/>
+          <w:lang w:val="en-IN"/>
+        </w:rPr>
+      </w:pPr>
     </w:p>
     <w:p>
       <w:pPr>
         <w:pBdr>
           <w:bottom w:val="single" w:sz="6" w:space="1" w:color="auto"/>
         </w:pBdr>
-        <w:tabs>
-          <w:tab w:val="num" w:pos="720"/>
-        </w:tabs>
-        <w:rPr>
-          <w:rFonts w:ascii="Times New Roman" w:hAnsi="Times New Roman" w:cs="Times New Roman"/>
-          <w:bCs/>
-          <w:sz w:val="24"/>
-          <w:szCs w:val="24"/>
-          <w:lang w:val="en-IN"/>
-        </w:rPr>
-      </w:pPr>
-      <w:r>
-        <w:rPr>
-          <w:rFonts w:ascii="Times New Roman" w:hAnsi="Times New Roman" w:cs="Times New Roman"/>
-          <w:bCs/>
-          <w:sz w:val="24"/>
-          <w:szCs w:val="24"/>
-          <w:lang w:val="en-IN"/>
-        </w:rPr>
-        <w:t>Highlights the role of ethics and patient-centric care in medicine.</w:t>
+        <w:rPr>
+          <w:rFonts w:ascii="Times New Roman" w:hAnsi="Times New Roman" w:cs="Times New Roman"/>
+          <w:bCs/>
+          <w:sz w:val="24"/>
+          <w:szCs w:val="24"/>
+          <w:lang w:val="en-IN"/>
+        </w:rPr>
+      </w:pPr>
+      <w:r>
+        <w:rPr>
+          <w:rFonts w:ascii="Times New Roman" w:hAnsi="Times New Roman" w:cs="Times New Roman"/>
+          <w:bCs/>
+          <w:sz w:val="24"/>
+          <w:szCs w:val="24"/>
+          <w:highlight w:val="cyan"/>
+          <w:lang w:val="en-IN"/>
+        </w:rPr>
+        <w:t>2.</w:t>
+      </w:r>
+      <w:r>
+        <w:rPr>
+          <w:rFonts w:ascii="Times New Roman" w:hAnsi="Times New Roman" w:cs="Times New Roman"/>
+          <w:bCs/>
+          <w:sz w:val="24"/>
+          <w:szCs w:val="24"/>
+          <w:highlight w:val="cyan"/>
+          <w:lang w:val="en-IN"/>
+        </w:rPr>
+        <w:t xml:space="preserve">  </w:t>
+      </w:r>
+      <w:r>
+        <w:rPr>
+          <w:rFonts w:ascii="Times New Roman" w:hAnsi="Times New Roman" w:cs="Times New Roman"/>
+          <w:b/>
+          <w:bCs/>
+          <w:sz w:val="24"/>
+          <w:szCs w:val="24"/>
+          <w:highlight w:val="cyan"/>
+          <w:lang w:val="en-IN"/>
+        </w:rPr>
+        <w:t>Sushruta Samhita:</w:t>
+      </w:r>
+      <w:r>
+        <w:rPr>
+          <w:rFonts w:ascii="Times New Roman" w:hAnsi="Times New Roman" w:cs="Times New Roman"/>
+          <w:bCs/>
+          <w:sz w:val="24"/>
+          <w:szCs w:val="24"/>
+          <w:lang w:val="en-IN"/>
+        </w:rPr>
+        <w:br/>
+        <w:t xml:space="preserve">The </w:t>
+      </w:r>
+      <w:r>
+        <w:rPr>
+          <w:rFonts w:ascii="Times New Roman" w:hAnsi="Times New Roman" w:cs="Times New Roman"/>
+          <w:bCs/>
+          <w:i/>
+          <w:iCs/>
+          <w:sz w:val="24"/>
+          <w:szCs w:val="24"/>
+          <w:lang w:val="en-IN"/>
+        </w:rPr>
+        <w:t>Sushruta Samhita</w:t>
+      </w:r>
+      <w:r>
+        <w:rPr>
+          <w:rFonts w:ascii="Times New Roman" w:hAnsi="Times New Roman" w:cs="Times New Roman"/>
+          <w:bCs/>
+          <w:sz w:val="24"/>
+          <w:szCs w:val="24"/>
+          <w:lang w:val="en-IN"/>
+        </w:rPr>
+        <w:t xml:space="preserve"> is a cornerstone of ancient surgical knowledge, detailing over 120 surgical instruments and 300 surgical procedures. This meticulous documentation of tools and techniques reflects a systematic approach akin to modern surgical manuals and protocols. The text’s coverage of plastic surgery, such as rhinoplasty, is particularly notable, as it predates similar techniques in modern reconstructive surgery by centuries.</w:t>
       </w:r>
     </w:p>
     <w:p>
@@ -1303,63 +1527,78 @@
         <w:pBdr>
           <w:bottom w:val="single" w:sz="6" w:space="1" w:color="auto"/>
         </w:pBdr>
-        <w:tabs>
-          <w:tab w:val="num" w:pos="720"/>
-        </w:tabs>
-        <w:rPr>
-          <w:rFonts w:ascii="Times New Roman" w:hAnsi="Times New Roman" w:cs="Times New Roman"/>
-          <w:bCs/>
-          <w:sz w:val="24"/>
-          <w:szCs w:val="24"/>
-          <w:lang w:val="en-IN"/>
-        </w:rPr>
-      </w:pPr>
+        <w:rPr>
+          <w:rFonts w:ascii="Times New Roman" w:hAnsi="Times New Roman" w:cs="Times New Roman"/>
+          <w:bCs/>
+          <w:sz w:val="24"/>
+          <w:szCs w:val="24"/>
+          <w:lang w:val="en-IN"/>
+        </w:rPr>
+      </w:pPr>
+      <w:r>
+        <w:rPr>
+          <w:rFonts w:ascii="Times New Roman" w:hAnsi="Times New Roman" w:cs="Times New Roman"/>
+          <w:bCs/>
+          <w:sz w:val="24"/>
+          <w:szCs w:val="24"/>
+          <w:lang w:val="en-IN"/>
+        </w:rPr>
+        <w:t xml:space="preserve">Its description of cataract removal techniques demonstrates an advanced understanding of ophthalmology, with modern parallels in procedures like phacoemulsification. Similarly, wound management principles in the </w:t>
+      </w:r>
+      <w:r>
+        <w:rPr>
+          <w:rFonts w:ascii="Times New Roman" w:hAnsi="Times New Roman" w:cs="Times New Roman"/>
+          <w:bCs/>
+          <w:i/>
+          <w:iCs/>
+          <w:sz w:val="24"/>
+          <w:szCs w:val="24"/>
+          <w:lang w:val="en-IN"/>
+        </w:rPr>
+        <w:t>Sushruta Samhita</w:t>
+      </w:r>
+      <w:r>
+        <w:rPr>
+          <w:rFonts w:ascii="Times New Roman" w:hAnsi="Times New Roman" w:cs="Times New Roman"/>
+          <w:bCs/>
+          <w:sz w:val="24"/>
+          <w:szCs w:val="24"/>
+          <w:lang w:val="en-IN"/>
+        </w:rPr>
+        <w:t>, including the use of natural antiseptics and suturing techniques, bear striking resemblance to modern surgical wound care practices, which emphasize sterility, infection control, and proper closure methods.</w:t>
+      </w:r>
     </w:p>
     <w:p>
       <w:pPr>
         <w:pBdr>
           <w:bottom w:val="single" w:sz="6" w:space="1" w:color="auto"/>
         </w:pBdr>
-        <w:tabs>
-          <w:tab w:val="num" w:pos="720"/>
-        </w:tabs>
-        <w:rPr>
-          <w:rFonts w:ascii="Times New Roman" w:hAnsi="Times New Roman" w:cs="Times New Roman"/>
-          <w:bCs/>
-          <w:sz w:val="24"/>
-          <w:szCs w:val="24"/>
-          <w:lang w:val="en-IN"/>
-        </w:rPr>
-      </w:pPr>
-      <w:r>
-        <w:rPr>
-          <w:rFonts w:ascii="Times New Roman" w:hAnsi="Times New Roman" w:cs="Times New Roman"/>
-          <w:bCs/>
-          <w:sz w:val="24"/>
-          <w:szCs w:val="24"/>
-          <w:lang w:val="en-IN"/>
-        </w:rPr>
-        <w:t>2.</w:t>
-      </w:r>
-      <w:r>
-        <w:rPr>
-          <w:rFonts w:ascii="Times New Roman" w:hAnsi="Times New Roman" w:cs="Times New Roman"/>
-          <w:bCs/>
-          <w:sz w:val="24"/>
-          <w:szCs w:val="24"/>
-          <w:lang w:val="en-IN"/>
-        </w:rPr>
-        <w:t xml:space="preserve"> </w:t>
-      </w:r>
-      <w:r>
-        <w:rPr>
-          <w:rFonts w:ascii="Times New Roman" w:hAnsi="Times New Roman" w:cs="Times New Roman"/>
-          <w:b/>
-          <w:bCs/>
-          <w:sz w:val="24"/>
-          <w:szCs w:val="24"/>
-          <w:highlight w:val="cyan"/>
-          <w:u w:val="single"/>
+        <w:rPr>
+          <w:rFonts w:ascii="Times New Roman" w:hAnsi="Times New Roman" w:cs="Times New Roman"/>
+          <w:bCs/>
+          <w:sz w:val="24"/>
+          <w:szCs w:val="24"/>
+          <w:lang w:val="en-IN"/>
+        </w:rPr>
+      </w:pPr>
+      <w:r>
+        <w:rPr>
+          <w:rFonts w:ascii="Times New Roman" w:hAnsi="Times New Roman" w:cs="Times New Roman"/>
+          <w:bCs/>
+          <w:sz w:val="24"/>
+          <w:szCs w:val="24"/>
+          <w:lang w:val="en-IN"/>
+        </w:rPr>
+        <w:t xml:space="preserve">Additionally, the </w:t>
+      </w:r>
+      <w:r>
+        <w:rPr>
+          <w:rFonts w:ascii="Times New Roman" w:hAnsi="Times New Roman" w:cs="Times New Roman"/>
+          <w:bCs/>
+          <w:i/>
+          <w:iCs/>
+          <w:sz w:val="24"/>
+          <w:szCs w:val="24"/>
           <w:lang w:val="en-IN"/>
         </w:rPr>
         <w:t>Sushruta Samhita</w:t>
@@ -1370,11 +1609,9 @@
           <w:bCs/>
           <w:sz w:val="24"/>
           <w:szCs w:val="24"/>
-          <w:highlight w:val="cyan"/>
-          <w:u w:val="single"/>
-          <w:lang w:val="en-IN"/>
-        </w:rPr>
-        <w:t>:</w:t>
+          <w:lang w:val="en-IN"/>
+        </w:rPr>
+        <w:t xml:space="preserve"> provides an in-depth exploration of human anatomy and physiology, derived from detailed dissections—a practice that has become the foundation of medical education and surgical training in the modern era.</w:t>
       </w:r>
     </w:p>
     <w:p>
@@ -1382,53 +1619,105 @@
         <w:pBdr>
           <w:bottom w:val="single" w:sz="6" w:space="1" w:color="auto"/>
         </w:pBdr>
-        <w:tabs>
-          <w:tab w:val="num" w:pos="720"/>
-        </w:tabs>
-        <w:rPr>
-          <w:rFonts w:ascii="Times New Roman" w:hAnsi="Times New Roman" w:cs="Times New Roman"/>
-          <w:bCs/>
-          <w:sz w:val="24"/>
-          <w:szCs w:val="24"/>
-          <w:lang w:val="en-IN"/>
-        </w:rPr>
-      </w:pPr>
-      <w:r>
-        <w:rPr>
-          <w:rFonts w:ascii="Times New Roman" w:hAnsi="Times New Roman" w:cs="Times New Roman"/>
-          <w:bCs/>
-          <w:sz w:val="24"/>
-          <w:szCs w:val="24"/>
-          <w:lang w:val="en-IN"/>
-        </w:rPr>
-        <w:t>Describes over 120 surgical instruments and 300 surgical procedures.</w:t>
-      </w:r>
+        <w:rPr>
+          <w:rFonts w:ascii="Times New Roman" w:hAnsi="Times New Roman" w:cs="Times New Roman"/>
+          <w:bCs/>
+          <w:sz w:val="24"/>
+          <w:szCs w:val="24"/>
+          <w:lang w:val="en-IN"/>
+        </w:rPr>
+      </w:pPr>
     </w:p>
     <w:p>
       <w:pPr>
         <w:pBdr>
           <w:bottom w:val="single" w:sz="6" w:space="1" w:color="auto"/>
         </w:pBdr>
-        <w:tabs>
-          <w:tab w:val="num" w:pos="720"/>
-        </w:tabs>
-        <w:rPr>
-          <w:rFonts w:ascii="Times New Roman" w:hAnsi="Times New Roman" w:cs="Times New Roman"/>
-          <w:bCs/>
-          <w:sz w:val="24"/>
-          <w:szCs w:val="24"/>
-          <w:lang w:val="en-IN"/>
-        </w:rPr>
-      </w:pPr>
-      <w:r>
-        <w:rPr>
-          <w:rFonts w:ascii="Times New Roman" w:hAnsi="Times New Roman" w:cs="Times New Roman"/>
-          <w:bCs/>
-          <w:sz w:val="24"/>
-          <w:szCs w:val="24"/>
-          <w:lang w:val="en-IN"/>
-        </w:rPr>
-        <w:t>Includes comprehensive sections on plastic surgery, cataract removal, and wound management.</w:t>
+        <w:rPr>
+          <w:rFonts w:ascii="Times New Roman" w:hAnsi="Times New Roman" w:cs="Times New Roman"/>
+          <w:bCs/>
+          <w:sz w:val="24"/>
+          <w:szCs w:val="24"/>
+          <w:lang w:val="en-IN"/>
+        </w:rPr>
+      </w:pPr>
+      <w:r>
+        <w:rPr>
+          <w:rFonts w:ascii="Times New Roman" w:hAnsi="Times New Roman" w:cs="Times New Roman"/>
+          <w:bCs/>
+          <w:sz w:val="24"/>
+          <w:szCs w:val="24"/>
+          <w:highlight w:val="cyan"/>
+          <w:lang w:val="en-IN"/>
+        </w:rPr>
+        <w:t>3.</w:t>
+      </w:r>
+      <w:r>
+        <w:rPr>
+          <w:rFonts w:ascii="Times New Roman" w:hAnsi="Times New Roman" w:cs="Times New Roman"/>
+          <w:bCs/>
+          <w:sz w:val="24"/>
+          <w:szCs w:val="24"/>
+          <w:highlight w:val="cyan"/>
+          <w:lang w:val="en-IN"/>
+        </w:rPr>
+        <w:t xml:space="preserve"> </w:t>
+      </w:r>
+      <w:r>
+        <w:rPr>
+          <w:rFonts w:ascii="Times New Roman" w:hAnsi="Times New Roman" w:cs="Times New Roman"/>
+          <w:b/>
+          <w:bCs/>
+          <w:sz w:val="24"/>
+          <w:szCs w:val="24"/>
+          <w:highlight w:val="cyan"/>
+          <w:lang w:val="en-IN"/>
+        </w:rPr>
+        <w:t>Comparative Studies:</w:t>
+      </w:r>
+      <w:r>
+        <w:rPr>
+          <w:rFonts w:ascii="Times New Roman" w:hAnsi="Times New Roman" w:cs="Times New Roman"/>
+          <w:bCs/>
+          <w:sz w:val="24"/>
+          <w:szCs w:val="24"/>
+          <w:lang w:val="en-IN"/>
+        </w:rPr>
+        <w:br/>
+        <w:t xml:space="preserve">Research highlights significant parallels between Ayurvedic principles and contemporary medical practices. For instance, the detoxification therapies of </w:t>
+      </w:r>
+      <w:r>
+        <w:rPr>
+          <w:rFonts w:ascii="Times New Roman" w:hAnsi="Times New Roman" w:cs="Times New Roman"/>
+          <w:bCs/>
+          <w:i/>
+          <w:iCs/>
+          <w:sz w:val="24"/>
+          <w:szCs w:val="24"/>
+          <w:lang w:val="en-IN"/>
+        </w:rPr>
+        <w:t>Panchakarma</w:t>
+      </w:r>
+      <w:r>
+        <w:rPr>
+          <w:rFonts w:ascii="Times New Roman" w:hAnsi="Times New Roman" w:cs="Times New Roman"/>
+          <w:bCs/>
+          <w:sz w:val="24"/>
+          <w:szCs w:val="24"/>
+          <w:lang w:val="en-IN"/>
+        </w:rPr>
+        <w:t xml:space="preserve"> share similarities with modern </w:t>
+      </w:r>
+      <w:r>
+        <w:rPr>
+          <w:rFonts w:ascii="Times New Roman" w:hAnsi="Times New Roman" w:cs="Times New Roman"/>
+          <w:bCs/>
+          <w:sz w:val="24"/>
+          <w:szCs w:val="24"/>
+          <w:lang w:val="en-IN"/>
+        </w:rPr>
+        <w:lastRenderedPageBreak/>
+        <w:t>detoxification protocols, such as chelation therapy for heavy metal poisoning and liver detox programs aimed at clearing toxins from the body.</w:t>
       </w:r>
     </w:p>
     <w:p>
@@ -1436,26 +1725,115 @@
         <w:pBdr>
           <w:bottom w:val="single" w:sz="6" w:space="1" w:color="auto"/>
         </w:pBdr>
-        <w:tabs>
-          <w:tab w:val="num" w:pos="720"/>
-        </w:tabs>
-        <w:rPr>
-          <w:rFonts w:ascii="Times New Roman" w:hAnsi="Times New Roman" w:cs="Times New Roman"/>
-          <w:bCs/>
-          <w:sz w:val="24"/>
-          <w:szCs w:val="24"/>
-          <w:lang w:val="en-IN"/>
-        </w:rPr>
-      </w:pPr>
-      <w:r>
-        <w:rPr>
-          <w:rFonts w:ascii="Times New Roman" w:hAnsi="Times New Roman" w:cs="Times New Roman"/>
-          <w:bCs/>
-          <w:sz w:val="24"/>
-          <w:szCs w:val="24"/>
-          <w:lang w:val="en-IN"/>
-        </w:rPr>
-        <w:t>Demonstrates a systematic understanding of human anatomy and physiology.</w:t>
+        <w:rPr>
+          <w:rFonts w:ascii="Times New Roman" w:hAnsi="Times New Roman" w:cs="Times New Roman"/>
+          <w:bCs/>
+          <w:sz w:val="24"/>
+          <w:szCs w:val="24"/>
+          <w:lang w:val="en-IN"/>
+        </w:rPr>
+      </w:pPr>
+      <w:r>
+        <w:rPr>
+          <w:rFonts w:ascii="Times New Roman" w:hAnsi="Times New Roman" w:cs="Times New Roman"/>
+          <w:bCs/>
+          <w:sz w:val="24"/>
+          <w:szCs w:val="24"/>
+          <w:lang w:val="en-IN"/>
+        </w:rPr>
+        <w:t xml:space="preserve">Both systems emphasize the importance of personalized care. Ayurveda's focus on </w:t>
+      </w:r>
+      <w:r>
+        <w:rPr>
+          <w:rFonts w:ascii="Times New Roman" w:hAnsi="Times New Roman" w:cs="Times New Roman"/>
+          <w:bCs/>
+          <w:i/>
+          <w:iCs/>
+          <w:sz w:val="24"/>
+          <w:szCs w:val="24"/>
+          <w:lang w:val="en-IN"/>
+        </w:rPr>
+        <w:t>Prakriti</w:t>
+      </w:r>
+      <w:r>
+        <w:rPr>
+          <w:rFonts w:ascii="Times New Roman" w:hAnsi="Times New Roman" w:cs="Times New Roman"/>
+          <w:bCs/>
+          <w:sz w:val="24"/>
+          <w:szCs w:val="24"/>
+          <w:lang w:val="en-IN"/>
+        </w:rPr>
+        <w:t xml:space="preserve"> (an individual's unique constitution) aligns with the modern movement toward precision medicine, which </w:t>
+      </w:r>
+      <w:proofErr w:type="gramStart"/>
+      <w:r>
+        <w:rPr>
+          <w:rFonts w:ascii="Times New Roman" w:hAnsi="Times New Roman" w:cs="Times New Roman"/>
+          <w:bCs/>
+          <w:sz w:val="24"/>
+          <w:szCs w:val="24"/>
+          <w:lang w:val="en-IN"/>
+        </w:rPr>
+        <w:t>tailors</w:t>
+      </w:r>
+      <w:proofErr w:type="gramEnd"/>
+      <w:r>
+        <w:rPr>
+          <w:rFonts w:ascii="Times New Roman" w:hAnsi="Times New Roman" w:cs="Times New Roman"/>
+          <w:bCs/>
+          <w:sz w:val="24"/>
+          <w:szCs w:val="24"/>
+          <w:lang w:val="en-IN"/>
+        </w:rPr>
+        <w:t xml:space="preserve"> interventions based on genetic, environmental, and lifestyle factors. Preventive strategies in Ayurveda, such as seasonal routines (</w:t>
+      </w:r>
+      <w:proofErr w:type="spellStart"/>
+      <w:r>
+        <w:rPr>
+          <w:rFonts w:ascii="Times New Roman" w:hAnsi="Times New Roman" w:cs="Times New Roman"/>
+          <w:bCs/>
+          <w:i/>
+          <w:iCs/>
+          <w:sz w:val="24"/>
+          <w:szCs w:val="24"/>
+          <w:lang w:val="en-IN"/>
+        </w:rPr>
+        <w:t>Ritucharya</w:t>
+      </w:r>
+      <w:proofErr w:type="spellEnd"/>
+      <w:r>
+        <w:rPr>
+          <w:rFonts w:ascii="Times New Roman" w:hAnsi="Times New Roman" w:cs="Times New Roman"/>
+          <w:bCs/>
+          <w:sz w:val="24"/>
+          <w:szCs w:val="24"/>
+          <w:lang w:val="en-IN"/>
+        </w:rPr>
+        <w:t>) and daily regimens (</w:t>
+      </w:r>
+      <w:proofErr w:type="spellStart"/>
+      <w:r>
+        <w:rPr>
+          <w:rFonts w:ascii="Times New Roman" w:hAnsi="Times New Roman" w:cs="Times New Roman"/>
+          <w:bCs/>
+          <w:i/>
+          <w:iCs/>
+          <w:sz w:val="24"/>
+          <w:szCs w:val="24"/>
+          <w:lang w:val="en-IN"/>
+        </w:rPr>
+        <w:t>Dinacharya</w:t>
+      </w:r>
+      <w:proofErr w:type="spellEnd"/>
+      <w:r>
+        <w:rPr>
+          <w:rFonts w:ascii="Times New Roman" w:hAnsi="Times New Roman" w:cs="Times New Roman"/>
+          <w:bCs/>
+          <w:sz w:val="24"/>
+          <w:szCs w:val="24"/>
+          <w:lang w:val="en-IN"/>
+        </w:rPr>
+        <w:t>), echo modern guidelines for healthy living, which include exercise, balanced diet, and stress management.</w:t>
       </w:r>
     </w:p>
     <w:p>
@@ -1463,17 +1841,24 @@
         <w:pBdr>
           <w:bottom w:val="single" w:sz="6" w:space="1" w:color="auto"/>
         </w:pBdr>
-        <w:tabs>
-          <w:tab w:val="num" w:pos="720"/>
-        </w:tabs>
-        <w:rPr>
-          <w:rFonts w:ascii="Times New Roman" w:hAnsi="Times New Roman" w:cs="Times New Roman"/>
-          <w:bCs/>
-          <w:sz w:val="24"/>
-          <w:szCs w:val="24"/>
-          <w:lang w:val="en-IN"/>
-        </w:rPr>
-      </w:pPr>
+        <w:rPr>
+          <w:rFonts w:ascii="Times New Roman" w:hAnsi="Times New Roman" w:cs="Times New Roman"/>
+          <w:bCs/>
+          <w:sz w:val="24"/>
+          <w:szCs w:val="24"/>
+          <w:lang w:val="en-IN"/>
+        </w:rPr>
+      </w:pPr>
+      <w:r>
+        <w:rPr>
+          <w:rFonts w:ascii="Times New Roman" w:hAnsi="Times New Roman" w:cs="Times New Roman"/>
+          <w:bCs/>
+          <w:sz w:val="24"/>
+          <w:szCs w:val="24"/>
+          <w:lang w:val="en-IN"/>
+        </w:rPr>
+        <w:t>Despite these overlaps, there are differences in methodology and evidence-based validation. Modern medicine relies heavily on empirical data and controlled studies to substantiate its practices, while Ayurvedic methods are rooted in experiential wisdom and holistic observations. However, interdisciplinary research is increasingly bridging this gap, integrating Ayurvedic principles like yoga, meditation, and herbal medicine into complementary and alternative therapies within modern healthcare settings.</w:t>
+      </w:r>
     </w:p>
     <w:p>
       <w:pPr>
@@ -1496,52 +1881,51 @@
           <w:szCs w:val="24"/>
           <w:lang w:val="en-IN"/>
         </w:rPr>
-        <w:lastRenderedPageBreak/>
-        <w:t xml:space="preserve">3. </w:t>
-      </w:r>
-      <w:r>
-        <w:rPr>
-          <w:rFonts w:ascii="Times New Roman" w:hAnsi="Times New Roman" w:cs="Times New Roman"/>
-          <w:b/>
-          <w:bCs/>
-          <w:sz w:val="24"/>
-          <w:szCs w:val="24"/>
-          <w:highlight w:val="cyan"/>
-          <w:u w:val="single"/>
-          <w:lang w:val="en-IN"/>
-        </w:rPr>
-        <w:t>Comparative Studies:</w:t>
-      </w:r>
-      <w:r>
-        <w:rPr>
-          <w:rFonts w:ascii="Times New Roman" w:hAnsi="Times New Roman" w:cs="Times New Roman"/>
-          <w:bCs/>
-          <w:sz w:val="24"/>
-          <w:szCs w:val="24"/>
-          <w:lang w:val="en-IN"/>
-        </w:rPr>
-        <w:br/>
-        <w:t xml:space="preserve">Research reveals </w:t>
-      </w:r>
-      <w:r>
-        <w:rPr>
-          <w:rFonts w:ascii="Times New Roman" w:hAnsi="Times New Roman" w:cs="Times New Roman"/>
-          <w:bCs/>
-          <w:sz w:val="24"/>
-          <w:szCs w:val="24"/>
-          <w:lang w:val="en-IN"/>
-        </w:rPr>
-        <w:t>overlap</w:t>
-      </w:r>
-      <w:r>
-        <w:rPr>
-          <w:rFonts w:ascii="Times New Roman" w:hAnsi="Times New Roman" w:cs="Times New Roman"/>
-          <w:bCs/>
-          <w:sz w:val="24"/>
-          <w:szCs w:val="24"/>
-          <w:lang w:val="en-IN"/>
-        </w:rPr>
-        <w:t xml:space="preserve"> between Ayurvedic principles and modern medical practices, such as detoxification (Panchakarma), which parallels detox protocols in modern medicine.</w:t>
+        <w:t xml:space="preserve">Together, the </w:t>
+      </w:r>
+      <w:r>
+        <w:rPr>
+          <w:rFonts w:ascii="Times New Roman" w:hAnsi="Times New Roman" w:cs="Times New Roman"/>
+          <w:bCs/>
+          <w:i/>
+          <w:iCs/>
+          <w:sz w:val="24"/>
+          <w:szCs w:val="24"/>
+          <w:lang w:val="en-IN"/>
+        </w:rPr>
+        <w:t>Charaka Samhita</w:t>
+      </w:r>
+      <w:r>
+        <w:rPr>
+          <w:rFonts w:ascii="Times New Roman" w:hAnsi="Times New Roman" w:cs="Times New Roman"/>
+          <w:bCs/>
+          <w:sz w:val="24"/>
+          <w:szCs w:val="24"/>
+          <w:lang w:val="en-IN"/>
+        </w:rPr>
+        <w:t xml:space="preserve"> and </w:t>
+      </w:r>
+      <w:r>
+        <w:rPr>
+          <w:rFonts w:ascii="Times New Roman" w:hAnsi="Times New Roman" w:cs="Times New Roman"/>
+          <w:bCs/>
+          <w:i/>
+          <w:iCs/>
+          <w:sz w:val="24"/>
+          <w:szCs w:val="24"/>
+          <w:lang w:val="en-IN"/>
+        </w:rPr>
+        <w:t>Sushruta Samhita</w:t>
+      </w:r>
+      <w:r>
+        <w:rPr>
+          <w:rFonts w:ascii="Times New Roman" w:hAnsi="Times New Roman" w:cs="Times New Roman"/>
+          <w:bCs/>
+          <w:sz w:val="24"/>
+          <w:szCs w:val="24"/>
+          <w:lang w:val="en-IN"/>
+        </w:rPr>
+        <w:t xml:space="preserve"> provide timeless insights into health and healing, many of which continue to influence and enhance contemporary medical practices, offering a harmonious blend of ancient wisdom and modern science.</w:t>
       </w:r>
     </w:p>
     <w:p>
@@ -1597,8 +1981,6 @@
       <w:pPr>
         <w:rPr>
           <w:rFonts w:ascii="Times New Roman" w:hAnsi="Times New Roman" w:cs="Times New Roman"/>
-          <w:b/>
-          <w:bCs/>
           <w:sz w:val="32"/>
           <w:szCs w:val="32"/>
           <w:lang w:val="en-IN"/>
@@ -1607,60 +1989,87 @@
     </w:p>
     <w:p>
       <w:pPr>
-        <w:pStyle w:val="ListParagraph"/>
+        <w:pBdr>
+          <w:bottom w:val="single" w:sz="4" w:space="1" w:color="auto"/>
+        </w:pBdr>
+        <w:ind w:left="360"/>
+        <w:rPr>
+          <w:rFonts w:ascii="Times New Roman" w:eastAsiaTheme="minorEastAsia" w:hAnsi="Times New Roman" w:cs="Times New Roman"/>
+          <w:sz w:val="24"/>
+          <w:szCs w:val="24"/>
+          <w:lang w:val="en-IN"/>
+        </w:rPr>
+      </w:pPr>
+      <w:r>
+        <w:rPr>
+          <w:rFonts w:ascii="Times New Roman" w:eastAsiaTheme="minorEastAsia" w:hAnsi="Times New Roman" w:cs="Times New Roman"/>
+          <w:sz w:val="24"/>
+          <w:szCs w:val="24"/>
+          <w:highlight w:val="cyan"/>
+          <w:lang w:val="en-IN"/>
+        </w:rPr>
+        <w:t>1.</w:t>
+      </w:r>
+      <w:r>
+        <w:rPr>
+          <w:rFonts w:ascii="Times New Roman" w:eastAsiaTheme="minorEastAsia" w:hAnsi="Times New Roman" w:cs="Times New Roman"/>
+          <w:sz w:val="24"/>
+          <w:szCs w:val="24"/>
+          <w:highlight w:val="cyan"/>
+          <w:lang w:val="en-IN"/>
+        </w:rPr>
+        <w:t xml:space="preserve">  </w:t>
+      </w:r>
+      <w:r>
+        <w:rPr>
+          <w:rFonts w:ascii="Times New Roman" w:eastAsiaTheme="minorEastAsia" w:hAnsi="Times New Roman" w:cs="Times New Roman"/>
+          <w:b/>
+          <w:bCs/>
+          <w:sz w:val="24"/>
+          <w:szCs w:val="24"/>
+          <w:highlight w:val="cyan"/>
+          <w:lang w:val="en-IN"/>
+        </w:rPr>
+        <w:t>Methodology:</w:t>
+      </w:r>
+    </w:p>
+    <w:p>
+      <w:pPr>
         <w:numPr>
           <w:ilvl w:val="0"/>
-          <w:numId w:val="18"/>
+          <w:numId w:val="19"/>
         </w:numPr>
         <w:pBdr>
           <w:bottom w:val="single" w:sz="4" w:space="1" w:color="auto"/>
         </w:pBdr>
         <w:rPr>
           <w:rFonts w:ascii="Times New Roman" w:eastAsiaTheme="minorEastAsia" w:hAnsi="Times New Roman" w:cs="Times New Roman"/>
-          <w:b/>
-          <w:sz w:val="24"/>
-          <w:szCs w:val="24"/>
-          <w:u w:val="single"/>
+          <w:sz w:val="24"/>
+          <w:szCs w:val="24"/>
           <w:lang w:val="en-IN"/>
         </w:rPr>
       </w:pPr>
       <w:r>
         <w:rPr>
           <w:rFonts w:ascii="Times New Roman" w:eastAsiaTheme="minorEastAsia" w:hAnsi="Times New Roman" w:cs="Times New Roman"/>
-          <w:b/>
-          <w:sz w:val="24"/>
-          <w:szCs w:val="24"/>
-          <w:highlight w:val="cyan"/>
-          <w:u w:val="single"/>
-          <w:lang w:val="en-IN"/>
-        </w:rPr>
-        <w:t>Methodology</w:t>
-      </w:r>
-      <w:r>
-        <w:rPr>
-          <w:rFonts w:ascii="Times New Roman" w:eastAsiaTheme="minorEastAsia" w:hAnsi="Times New Roman" w:cs="Times New Roman"/>
-          <w:b/>
-          <w:sz w:val="24"/>
-          <w:szCs w:val="24"/>
-          <w:u w:val="single"/>
-          <w:lang w:val="en-IN"/>
-        </w:rPr>
-        <w:t>:</w:t>
-      </w:r>
-    </w:p>
-    <w:p>
-      <w:pPr>
-        <w:pStyle w:val="ListParagraph"/>
+          <w:sz w:val="24"/>
+          <w:szCs w:val="24"/>
+          <w:lang w:val="en-IN"/>
+        </w:rPr>
+        <w:t>Conducting comparative studies between ancient surgical techniques and modern advancements to identify overlaps and innovations.</w:t>
+      </w:r>
+    </w:p>
+    <w:p>
+      <w:pPr>
         <w:numPr>
           <w:ilvl w:val="0"/>
-          <w:numId w:val="16"/>
+          <w:numId w:val="19"/>
         </w:numPr>
         <w:pBdr>
           <w:bottom w:val="single" w:sz="4" w:space="1" w:color="auto"/>
         </w:pBdr>
         <w:rPr>
           <w:rFonts w:ascii="Times New Roman" w:eastAsiaTheme="minorEastAsia" w:hAnsi="Times New Roman" w:cs="Times New Roman"/>
-          <w:bCs/>
           <w:sz w:val="24"/>
           <w:szCs w:val="24"/>
           <w:lang w:val="en-IN"/>
@@ -1669,56 +2078,111 @@
       <w:r>
         <w:rPr>
           <w:rFonts w:ascii="Times New Roman" w:eastAsiaTheme="minorEastAsia" w:hAnsi="Times New Roman" w:cs="Times New Roman"/>
-          <w:bCs/>
-          <w:sz w:val="24"/>
-          <w:szCs w:val="24"/>
-          <w:lang w:val="en-IN"/>
-        </w:rPr>
-        <w:t>Comparative studies of ancient procedures and modern surgical techniques.</w:t>
-      </w:r>
-    </w:p>
-    <w:p>
-      <w:pPr>
-        <w:pStyle w:val="ListParagraph"/>
+          <w:sz w:val="24"/>
+          <w:szCs w:val="24"/>
+          <w:lang w:val="en-IN"/>
+        </w:rPr>
+        <w:t>Exploring traditional herbal formulations through pharmacological research to validate their efficacy and uncover new therapeutic applications.</w:t>
+      </w:r>
+    </w:p>
+    <w:p>
+      <w:pPr>
         <w:numPr>
           <w:ilvl w:val="0"/>
-          <w:numId w:val="16"/>
+          <w:numId w:val="19"/>
         </w:numPr>
         <w:pBdr>
           <w:bottom w:val="single" w:sz="4" w:space="1" w:color="auto"/>
         </w:pBdr>
         <w:rPr>
           <w:rFonts w:ascii="Times New Roman" w:eastAsiaTheme="minorEastAsia" w:hAnsi="Times New Roman" w:cs="Times New Roman"/>
-          <w:bCs/>
-          <w:sz w:val="24"/>
-          <w:szCs w:val="24"/>
-          <w:lang w:val="en-IN"/>
-        </w:rPr>
-      </w:pPr>
+          <w:sz w:val="24"/>
+          <w:szCs w:val="24"/>
+          <w:lang w:val="en-IN"/>
+        </w:rPr>
+      </w:pPr>
+      <w:proofErr w:type="spellStart"/>
       <w:r>
         <w:rPr>
           <w:rFonts w:ascii="Times New Roman" w:eastAsiaTheme="minorEastAsia" w:hAnsi="Times New Roman" w:cs="Times New Roman"/>
-          <w:bCs/>
-          <w:sz w:val="24"/>
-          <w:szCs w:val="24"/>
-          <w:lang w:val="en-IN"/>
-        </w:rPr>
-        <w:t>Integration of traditional herbal formulations with pharmacological research.</w:t>
-      </w:r>
-    </w:p>
-    <w:p>
-      <w:pPr>
-        <w:pStyle w:val="ListParagraph"/>
+          <w:sz w:val="24"/>
+          <w:szCs w:val="24"/>
+          <w:lang w:val="en-IN"/>
+        </w:rPr>
+        <w:t>Analyzing</w:t>
+      </w:r>
+      <w:proofErr w:type="spellEnd"/>
+      <w:r>
+        <w:rPr>
+          <w:rFonts w:ascii="Times New Roman" w:eastAsiaTheme="minorEastAsia" w:hAnsi="Times New Roman" w:cs="Times New Roman"/>
+          <w:sz w:val="24"/>
+          <w:szCs w:val="24"/>
+          <w:lang w:val="en-IN"/>
+        </w:rPr>
+        <w:t xml:space="preserve"> ancient texts to extract practices that align with or enhance modern medical methodologies.</w:t>
+      </w:r>
+    </w:p>
+    <w:p>
+      <w:pPr>
+        <w:pBdr>
+          <w:bottom w:val="single" w:sz="4" w:space="1" w:color="auto"/>
+        </w:pBdr>
+        <w:ind w:left="360"/>
+        <w:rPr>
+          <w:rFonts w:ascii="Times New Roman" w:eastAsiaTheme="minorEastAsia" w:hAnsi="Times New Roman" w:cs="Times New Roman"/>
+          <w:sz w:val="24"/>
+          <w:szCs w:val="24"/>
+          <w:lang w:val="en-IN"/>
+        </w:rPr>
+      </w:pPr>
+    </w:p>
+    <w:p>
+      <w:pPr>
+        <w:pBdr>
+          <w:bottom w:val="single" w:sz="4" w:space="1" w:color="auto"/>
+        </w:pBdr>
+        <w:ind w:left="360"/>
+        <w:rPr>
+          <w:rFonts w:ascii="Times New Roman" w:eastAsiaTheme="minorEastAsia" w:hAnsi="Times New Roman" w:cs="Times New Roman"/>
+          <w:sz w:val="24"/>
+          <w:szCs w:val="24"/>
+          <w:lang w:val="en-IN"/>
+        </w:rPr>
+      </w:pPr>
+      <w:r>
+        <w:rPr>
+          <w:rFonts w:ascii="Times New Roman" w:eastAsiaTheme="minorEastAsia" w:hAnsi="Times New Roman" w:cs="Times New Roman"/>
+          <w:sz w:val="24"/>
+          <w:szCs w:val="24"/>
+          <w:highlight w:val="cyan"/>
+          <w:lang w:val="en-IN"/>
+        </w:rPr>
+        <w:t xml:space="preserve">2. </w:t>
+      </w:r>
+      <w:r>
+        <w:rPr>
+          <w:rFonts w:ascii="Times New Roman" w:eastAsiaTheme="minorEastAsia" w:hAnsi="Times New Roman" w:cs="Times New Roman"/>
+          <w:b/>
+          <w:bCs/>
+          <w:sz w:val="24"/>
+          <w:szCs w:val="24"/>
+          <w:highlight w:val="cyan"/>
+          <w:lang w:val="en-IN"/>
+        </w:rPr>
+        <w:t>Current Trends:</w:t>
+      </w:r>
+    </w:p>
+    <w:p>
+      <w:pPr>
         <w:numPr>
           <w:ilvl w:val="0"/>
-          <w:numId w:val="16"/>
+          <w:numId w:val="20"/>
         </w:numPr>
         <w:pBdr>
           <w:bottom w:val="single" w:sz="4" w:space="1" w:color="auto"/>
         </w:pBdr>
         <w:rPr>
           <w:rFonts w:ascii="Times New Roman" w:eastAsiaTheme="minorEastAsia" w:hAnsi="Times New Roman" w:cs="Times New Roman"/>
-          <w:bCs/>
           <w:sz w:val="24"/>
           <w:szCs w:val="24"/>
           <w:lang w:val="en-IN"/>
@@ -1727,12 +2191,137 @@
       <w:r>
         <w:rPr>
           <w:rFonts w:ascii="Times New Roman" w:eastAsiaTheme="minorEastAsia" w:hAnsi="Times New Roman" w:cs="Times New Roman"/>
-          <w:bCs/>
-          <w:sz w:val="24"/>
-          <w:szCs w:val="24"/>
-          <w:lang w:val="en-IN"/>
-        </w:rPr>
-        <w:t>Analysis of ancient texts to extract practices relevant to modern medicine.</w:t>
+          <w:b/>
+          <w:bCs/>
+          <w:sz w:val="24"/>
+          <w:szCs w:val="24"/>
+          <w:lang w:val="en-IN"/>
+        </w:rPr>
+        <w:t>Surgical Techniques:</w:t>
+      </w:r>
+      <w:r>
+        <w:rPr>
+          <w:rFonts w:ascii="Times New Roman" w:eastAsiaTheme="minorEastAsia" w:hAnsi="Times New Roman" w:cs="Times New Roman"/>
+          <w:sz w:val="24"/>
+          <w:szCs w:val="24"/>
+          <w:lang w:val="en-IN"/>
+        </w:rPr>
+        <w:t xml:space="preserve"> Principles from the </w:t>
+      </w:r>
+      <w:r>
+        <w:rPr>
+          <w:rFonts w:ascii="Times New Roman" w:eastAsiaTheme="minorEastAsia" w:hAnsi="Times New Roman" w:cs="Times New Roman"/>
+          <w:i/>
+          <w:iCs/>
+          <w:sz w:val="24"/>
+          <w:szCs w:val="24"/>
+          <w:lang w:val="en-IN"/>
+        </w:rPr>
+        <w:t>Sushruta Samhita</w:t>
+      </w:r>
+      <w:r>
+        <w:rPr>
+          <w:rFonts w:ascii="Times New Roman" w:eastAsiaTheme="minorEastAsia" w:hAnsi="Times New Roman" w:cs="Times New Roman"/>
+          <w:sz w:val="24"/>
+          <w:szCs w:val="24"/>
+          <w:lang w:val="en-IN"/>
+        </w:rPr>
+        <w:t>, such as reconstructive surgery and aseptic practices, have influenced modern surgical techniques and protocols.</w:t>
+      </w:r>
+    </w:p>
+    <w:p>
+      <w:pPr>
+        <w:numPr>
+          <w:ilvl w:val="0"/>
+          <w:numId w:val="20"/>
+        </w:numPr>
+        <w:pBdr>
+          <w:bottom w:val="single" w:sz="4" w:space="1" w:color="auto"/>
+        </w:pBdr>
+        <w:rPr>
+          <w:rFonts w:ascii="Times New Roman" w:eastAsiaTheme="minorEastAsia" w:hAnsi="Times New Roman" w:cs="Times New Roman"/>
+          <w:sz w:val="24"/>
+          <w:szCs w:val="24"/>
+          <w:lang w:val="en-IN"/>
+        </w:rPr>
+      </w:pPr>
+      <w:r>
+        <w:rPr>
+          <w:rFonts w:ascii="Times New Roman" w:eastAsiaTheme="minorEastAsia" w:hAnsi="Times New Roman" w:cs="Times New Roman"/>
+          <w:b/>
+          <w:bCs/>
+          <w:sz w:val="24"/>
+          <w:szCs w:val="24"/>
+          <w:lang w:val="en-IN"/>
+        </w:rPr>
+        <w:lastRenderedPageBreak/>
+        <w:t>Holistic Care:</w:t>
+      </w:r>
+      <w:r>
+        <w:rPr>
+          <w:rFonts w:ascii="Times New Roman" w:eastAsiaTheme="minorEastAsia" w:hAnsi="Times New Roman" w:cs="Times New Roman"/>
+          <w:sz w:val="24"/>
+          <w:szCs w:val="24"/>
+          <w:lang w:val="en-IN"/>
+        </w:rPr>
+        <w:t xml:space="preserve"> The </w:t>
+      </w:r>
+      <w:r>
+        <w:rPr>
+          <w:rFonts w:ascii="Times New Roman" w:eastAsiaTheme="minorEastAsia" w:hAnsi="Times New Roman" w:cs="Times New Roman"/>
+          <w:i/>
+          <w:iCs/>
+          <w:sz w:val="24"/>
+          <w:szCs w:val="24"/>
+          <w:lang w:val="en-IN"/>
+        </w:rPr>
+        <w:t>Charaka Samhita</w:t>
+      </w:r>
+      <w:r>
+        <w:rPr>
+          <w:rFonts w:ascii="Times New Roman" w:eastAsiaTheme="minorEastAsia" w:hAnsi="Times New Roman" w:cs="Times New Roman"/>
+          <w:sz w:val="24"/>
+          <w:szCs w:val="24"/>
+          <w:lang w:val="en-IN"/>
+        </w:rPr>
+        <w:t>’s focus on mind-body balance and preventive care inspires the development of integrative medicine and wellness therapies.</w:t>
+      </w:r>
+    </w:p>
+    <w:p>
+      <w:pPr>
+        <w:numPr>
+          <w:ilvl w:val="0"/>
+          <w:numId w:val="20"/>
+        </w:numPr>
+        <w:pBdr>
+          <w:bottom w:val="single" w:sz="4" w:space="1" w:color="auto"/>
+        </w:pBdr>
+        <w:rPr>
+          <w:rFonts w:ascii="Times New Roman" w:eastAsiaTheme="minorEastAsia" w:hAnsi="Times New Roman" w:cs="Times New Roman"/>
+          <w:sz w:val="24"/>
+          <w:szCs w:val="24"/>
+          <w:lang w:val="en-IN"/>
+        </w:rPr>
+      </w:pPr>
+      <w:r>
+        <w:rPr>
+          <w:rFonts w:ascii="Times New Roman" w:eastAsiaTheme="minorEastAsia" w:hAnsi="Times New Roman" w:cs="Times New Roman"/>
+          <w:b/>
+          <w:bCs/>
+          <w:sz w:val="24"/>
+          <w:szCs w:val="24"/>
+          <w:lang w:val="en-IN"/>
+        </w:rPr>
+        <w:t>Pharmacology:</w:t>
+      </w:r>
+      <w:r>
+        <w:rPr>
+          <w:rFonts w:ascii="Times New Roman" w:eastAsiaTheme="minorEastAsia" w:hAnsi="Times New Roman" w:cs="Times New Roman"/>
+          <w:sz w:val="24"/>
+          <w:szCs w:val="24"/>
+          <w:lang w:val="en-IN"/>
+        </w:rPr>
+        <w:t xml:space="preserve"> Research into Ayurvedic herbs, such as turmeric (curcumin) and neem, has led to advancements in drug development and alternative therapies, bridging traditional and modern pharmacological approaches.</w:t>
       </w:r>
     </w:p>
     <w:p>
@@ -1749,158 +2338,134 @@
           <w:lang w:val="en-IN"/>
         </w:rPr>
       </w:pPr>
-      <w:r>
+    </w:p>
+    <w:p>
+      <w:pPr>
+        <w:rPr>
+          <w:rFonts w:ascii="Times New Roman" w:hAnsi="Times New Roman" w:cs="Times New Roman"/>
+          <w:bCs/>
+          <w:sz w:val="24"/>
+          <w:szCs w:val="24"/>
+          <w:lang w:val="en-IN"/>
+        </w:rPr>
+      </w:pPr>
+    </w:p>
+    <w:p>
+      <w:pPr>
         <w:rPr>
           <w:rFonts w:ascii="Times New Roman" w:eastAsiaTheme="minorEastAsia" w:hAnsi="Times New Roman" w:cs="Times New Roman"/>
-          <w:bCs/>
-          <w:sz w:val="24"/>
-          <w:szCs w:val="24"/>
-          <w:lang w:val="en-IN"/>
-        </w:rPr>
-        <w:t xml:space="preserve">2. </w:t>
-      </w:r>
-      <w:r>
-        <w:rPr>
-          <w:rFonts w:ascii="Times New Roman" w:eastAsiaTheme="minorEastAsia" w:hAnsi="Times New Roman" w:cs="Times New Roman"/>
-          <w:b/>
-          <w:sz w:val="24"/>
-          <w:szCs w:val="24"/>
-          <w:highlight w:val="cyan"/>
-          <w:u w:val="single"/>
-          <w:lang w:val="en-IN"/>
-        </w:rPr>
-        <w:t>Current Trends:</w:t>
-      </w:r>
-    </w:p>
-    <w:p>
-      <w:pPr>
-        <w:pStyle w:val="ListParagraph"/>
-        <w:numPr>
-          <w:ilvl w:val="0"/>
-          <w:numId w:val="17"/>
-        </w:numPr>
+          <w:b/>
+          <w:sz w:val="32"/>
+          <w:szCs w:val="32"/>
+          <w:lang w:val="en-IN"/>
+        </w:rPr>
+      </w:pPr>
+      <w:r>
+        <w:rPr>
+          <w:rFonts w:ascii="Times New Roman" w:hAnsi="Times New Roman" w:cs="Times New Roman"/>
+          <w:b/>
+          <w:sz w:val="32"/>
+          <w:szCs w:val="32"/>
+          <w:highlight w:val="yellow"/>
+          <w:lang w:val="en-IN"/>
+        </w:rPr>
+        <w:t>Applications and Implications</w:t>
+      </w:r>
+      <w:r>
+        <w:rPr>
+          <w:rFonts w:ascii="Times New Roman" w:hAnsi="Times New Roman" w:cs="Times New Roman"/>
+          <w:b/>
+          <w:sz w:val="32"/>
+          <w:szCs w:val="32"/>
+          <w:highlight w:val="yellow"/>
+          <w:lang w:val="en-IN"/>
+        </w:rPr>
+        <w:t>:</w:t>
+      </w:r>
+    </w:p>
+    <w:p>
+      <w:pPr>
         <w:pBdr>
           <w:bottom w:val="single" w:sz="4" w:space="1" w:color="auto"/>
         </w:pBdr>
         <w:rPr>
-          <w:rFonts w:ascii="Times New Roman" w:eastAsiaTheme="minorEastAsia" w:hAnsi="Times New Roman" w:cs="Times New Roman"/>
-          <w:bCs/>
-          <w:sz w:val="24"/>
-          <w:szCs w:val="24"/>
-          <w:lang w:val="en-IN"/>
-        </w:rPr>
-      </w:pPr>
-      <w:r>
-        <w:rPr>
-          <w:rFonts w:ascii="Times New Roman" w:eastAsiaTheme="minorEastAsia" w:hAnsi="Times New Roman" w:cs="Times New Roman"/>
-          <w:bCs/>
-          <w:sz w:val="24"/>
-          <w:szCs w:val="24"/>
-          <w:lang w:val="en-IN"/>
-        </w:rPr>
-        <w:t>Surgical Techniques: Modern reconstructive surgery and aseptic techniques echo principles from the Sushruta Samhita.</w:t>
-      </w:r>
-    </w:p>
-    <w:p>
-      <w:pPr>
-        <w:pStyle w:val="ListParagraph"/>
-        <w:numPr>
-          <w:ilvl w:val="0"/>
-          <w:numId w:val="17"/>
-        </w:numPr>
+          <w:rFonts w:ascii="Times New Roman" w:hAnsi="Times New Roman" w:cs="Times New Roman"/>
+          <w:b/>
+          <w:sz w:val="24"/>
+          <w:szCs w:val="24"/>
+          <w:lang w:val="en-IN"/>
+        </w:rPr>
+      </w:pPr>
+      <w:r>
+        <w:rPr>
+          <w:rFonts w:ascii="Times New Roman" w:hAnsi="Times New Roman" w:cs="Times New Roman"/>
+          <w:b/>
+          <w:sz w:val="24"/>
+          <w:szCs w:val="24"/>
+          <w:highlight w:val="cyan"/>
+          <w:u w:val="single"/>
+          <w:lang w:val="en-IN"/>
+        </w:rPr>
+        <w:t>Clinical Applications</w:t>
+      </w:r>
+      <w:r>
+        <w:rPr>
+          <w:rFonts w:ascii="Times New Roman" w:hAnsi="Times New Roman" w:cs="Times New Roman"/>
+          <w:b/>
+          <w:sz w:val="24"/>
+          <w:szCs w:val="24"/>
+          <w:highlight w:val="cyan"/>
+          <w:lang w:val="en-IN"/>
+        </w:rPr>
+        <w:t>:</w:t>
+      </w:r>
+    </w:p>
+    <w:p>
+      <w:pPr>
         <w:pBdr>
           <w:bottom w:val="single" w:sz="4" w:space="1" w:color="auto"/>
         </w:pBdr>
         <w:rPr>
-          <w:rFonts w:ascii="Times New Roman" w:eastAsiaTheme="minorEastAsia" w:hAnsi="Times New Roman" w:cs="Times New Roman"/>
-          <w:bCs/>
-          <w:sz w:val="24"/>
-          <w:szCs w:val="24"/>
-          <w:lang w:val="en-IN"/>
-        </w:rPr>
-      </w:pPr>
-      <w:r>
-        <w:rPr>
-          <w:rFonts w:ascii="Times New Roman" w:eastAsiaTheme="minorEastAsia" w:hAnsi="Times New Roman" w:cs="Times New Roman"/>
-          <w:bCs/>
-          <w:sz w:val="24"/>
-          <w:szCs w:val="24"/>
-          <w:lang w:val="en-IN"/>
-        </w:rPr>
-        <w:t>Holistic Care: The Charaka Samhita’s emphasis on mind-body balance inspires integrative medicine.</w:t>
-      </w:r>
-    </w:p>
-    <w:p>
-      <w:pPr>
-        <w:pStyle w:val="ListParagraph"/>
-        <w:numPr>
-          <w:ilvl w:val="0"/>
-          <w:numId w:val="17"/>
-        </w:numPr>
+          <w:rFonts w:ascii="Times New Roman" w:hAnsi="Times New Roman" w:cs="Times New Roman"/>
+          <w:bCs/>
+          <w:sz w:val="24"/>
+          <w:szCs w:val="24"/>
+          <w:lang w:val="en-IN"/>
+        </w:rPr>
+      </w:pPr>
+      <w:r>
+        <w:rPr>
+          <w:rFonts w:ascii="Times New Roman" w:hAnsi="Times New Roman" w:cs="Times New Roman"/>
+          <w:bCs/>
+          <w:sz w:val="24"/>
+          <w:szCs w:val="24"/>
+          <w:lang w:val="en-IN"/>
+        </w:rPr>
+        <w:t>Surgical techniques inspired by the Sushruta Samhita are now standard in modern surgery.</w:t>
+      </w:r>
+    </w:p>
+    <w:p>
+      <w:pPr>
         <w:pBdr>
           <w:bottom w:val="single" w:sz="4" w:space="1" w:color="auto"/>
         </w:pBdr>
         <w:rPr>
-          <w:rFonts w:ascii="Times New Roman" w:eastAsiaTheme="minorEastAsia" w:hAnsi="Times New Roman" w:cs="Times New Roman"/>
-          <w:bCs/>
-          <w:sz w:val="24"/>
-          <w:szCs w:val="24"/>
-          <w:lang w:val="en-IN"/>
-        </w:rPr>
-      </w:pPr>
-      <w:r>
-        <w:rPr>
-          <w:rFonts w:ascii="Times New Roman" w:eastAsiaTheme="minorEastAsia" w:hAnsi="Times New Roman" w:cs="Times New Roman"/>
-          <w:bCs/>
-          <w:sz w:val="24"/>
-          <w:szCs w:val="24"/>
-          <w:lang w:val="en-IN"/>
-        </w:rPr>
-        <w:t>Pharmacology: Research into Ayurvedic herbs has led to drug development, such as turmeric (curcumin) and neem.</w:t>
-      </w:r>
-    </w:p>
-    <w:p>
-      <w:pPr>
-        <w:rPr>
-          <w:rFonts w:ascii="Times New Roman" w:hAnsi="Times New Roman" w:cs="Times New Roman"/>
-          <w:bCs/>
-          <w:sz w:val="24"/>
-          <w:szCs w:val="24"/>
-          <w:lang w:val="en-IN"/>
-        </w:rPr>
-      </w:pPr>
-    </w:p>
-    <w:p>
-      <w:pPr>
-        <w:rPr>
-          <w:rFonts w:ascii="Times New Roman" w:eastAsiaTheme="minorEastAsia" w:hAnsi="Times New Roman" w:cs="Times New Roman"/>
-          <w:b/>
-          <w:sz w:val="32"/>
-          <w:szCs w:val="32"/>
-          <w:lang w:val="en-IN"/>
-        </w:rPr>
-      </w:pPr>
-      <w:r>
-        <w:rPr>
-          <w:rFonts w:ascii="Times New Roman" w:hAnsi="Times New Roman" w:cs="Times New Roman"/>
-          <w:b/>
-          <w:sz w:val="32"/>
-          <w:szCs w:val="32"/>
-          <w:highlight w:val="yellow"/>
-          <w:lang w:val="en-IN"/>
-        </w:rPr>
-        <w:t>Applications and Implications</w:t>
-      </w:r>
-      <w:r>
-        <w:rPr>
-          <w:rFonts w:ascii="Times New Roman" w:hAnsi="Times New Roman" w:cs="Times New Roman"/>
-          <w:b/>
-          <w:sz w:val="32"/>
-          <w:szCs w:val="32"/>
-          <w:highlight w:val="yellow"/>
-          <w:lang w:val="en-IN"/>
-        </w:rPr>
-        <w:t>:</w:t>
+          <w:rFonts w:ascii="Times New Roman" w:hAnsi="Times New Roman" w:cs="Times New Roman"/>
+          <w:bCs/>
+          <w:sz w:val="24"/>
+          <w:szCs w:val="24"/>
+          <w:lang w:val="en-IN"/>
+        </w:rPr>
+      </w:pPr>
+      <w:r>
+        <w:rPr>
+          <w:rFonts w:ascii="Times New Roman" w:hAnsi="Times New Roman" w:cs="Times New Roman"/>
+          <w:bCs/>
+          <w:sz w:val="24"/>
+          <w:szCs w:val="24"/>
+          <w:lang w:val="en-IN"/>
+        </w:rPr>
+        <w:t>Herbal remedies are increasingly included in pharmacological studies for alternative therapies.</w:t>
       </w:r>
     </w:p>
     <w:p>
@@ -1910,35 +2475,12 @@
         </w:pBdr>
         <w:rPr>
           <w:rFonts w:ascii="Times New Roman" w:hAnsi="Times New Roman" w:cs="Times New Roman"/>
-          <w:b/>
-          <w:sz w:val="24"/>
-          <w:szCs w:val="24"/>
-          <w:lang w:val="en-IN"/>
-        </w:rPr>
-      </w:pPr>
-      <w:r>
-        <w:rPr>
-          <w:rFonts w:ascii="Times New Roman" w:hAnsi="Times New Roman" w:cs="Times New Roman"/>
-          <w:b/>
-          <w:sz w:val="24"/>
-          <w:szCs w:val="24"/>
-          <w:highlight w:val="cyan"/>
-          <w:u w:val="single"/>
-          <w:lang w:val="en-IN"/>
-        </w:rPr>
-        <w:t>Clinical Applications</w:t>
-      </w:r>
-      <w:r>
-        <w:rPr>
-          <w:rFonts w:ascii="Times New Roman" w:hAnsi="Times New Roman" w:cs="Times New Roman"/>
-          <w:b/>
-          <w:sz w:val="24"/>
-          <w:szCs w:val="24"/>
-          <w:highlight w:val="cyan"/>
-          <w:lang w:val="en-IN"/>
-        </w:rPr>
-        <w:t>:</w:t>
-      </w:r>
+          <w:bCs/>
+          <w:sz w:val="24"/>
+          <w:szCs w:val="24"/>
+          <w:lang w:val="en-IN"/>
+        </w:rPr>
+      </w:pPr>
     </w:p>
     <w:p>
       <w:pPr>
@@ -1947,21 +2489,24 @@
         </w:pBdr>
         <w:rPr>
           <w:rFonts w:ascii="Times New Roman" w:hAnsi="Times New Roman" w:cs="Times New Roman"/>
-          <w:bCs/>
-          <w:sz w:val="24"/>
-          <w:szCs w:val="24"/>
-          <w:lang w:val="en-IN"/>
-        </w:rPr>
-      </w:pPr>
-      <w:r>
-        <w:rPr>
-          <w:rFonts w:ascii="Times New Roman" w:hAnsi="Times New Roman" w:cs="Times New Roman"/>
-          <w:bCs/>
-          <w:sz w:val="24"/>
-          <w:szCs w:val="24"/>
-          <w:lang w:val="en-IN"/>
-        </w:rPr>
-        <w:t>Surgical techniques inspired by the Sushruta Samhita are now standard in modern surgery.</w:t>
+          <w:b/>
+          <w:sz w:val="24"/>
+          <w:szCs w:val="24"/>
+          <w:u w:val="single"/>
+          <w:lang w:val="en-IN"/>
+        </w:rPr>
+      </w:pPr>
+      <w:r>
+        <w:rPr>
+          <w:rFonts w:ascii="Times New Roman" w:hAnsi="Times New Roman" w:cs="Times New Roman"/>
+          <w:b/>
+          <w:sz w:val="24"/>
+          <w:szCs w:val="24"/>
+          <w:highlight w:val="cyan"/>
+          <w:u w:val="single"/>
+          <w:lang w:val="en-IN"/>
+        </w:rPr>
+        <w:t>Public Health:</w:t>
       </w:r>
     </w:p>
     <w:p>
@@ -1985,7 +2530,7 @@
           <w:szCs w:val="24"/>
           <w:lang w:val="en-IN"/>
         </w:rPr>
-        <w:t>Herbal remedies are increasingly included in pharmacological studies for alternative therapies.</w:t>
+        <w:t>The focus on preventive care, as outlined in the Charaka Samhita, is incorporated into modern health campaigns.</w:t>
       </w:r>
     </w:p>
     <w:p>
@@ -1995,12 +2540,25 @@
         </w:pBdr>
         <w:rPr>
           <w:rFonts w:ascii="Times New Roman" w:hAnsi="Times New Roman" w:cs="Times New Roman"/>
-          <w:bCs/>
-          <w:sz w:val="24"/>
-          <w:szCs w:val="24"/>
-          <w:lang w:val="en-IN"/>
-        </w:rPr>
-      </w:pPr>
+          <w:b/>
+          <w:sz w:val="24"/>
+          <w:szCs w:val="24"/>
+          <w:u w:val="single"/>
+          <w:lang w:val="en-IN"/>
+        </w:rPr>
+      </w:pPr>
+      <w:r>
+        <w:rPr>
+          <w:rFonts w:ascii="Times New Roman" w:hAnsi="Times New Roman" w:cs="Times New Roman"/>
+          <w:b/>
+          <w:sz w:val="24"/>
+          <w:szCs w:val="24"/>
+          <w:highlight w:val="cyan"/>
+          <w:u w:val="single"/>
+          <w:lang w:val="en-IN"/>
+        </w:rPr>
+        <w:t>Ethical Practices:</w:t>
+      </w:r>
     </w:p>
     <w:p>
       <w:pPr>
@@ -2009,24 +2567,21 @@
         </w:pBdr>
         <w:rPr>
           <w:rFonts w:ascii="Times New Roman" w:hAnsi="Times New Roman" w:cs="Times New Roman"/>
-          <w:b/>
-          <w:sz w:val="24"/>
-          <w:szCs w:val="24"/>
-          <w:u w:val="single"/>
-          <w:lang w:val="en-IN"/>
-        </w:rPr>
-      </w:pPr>
-      <w:r>
-        <w:rPr>
-          <w:rFonts w:ascii="Times New Roman" w:hAnsi="Times New Roman" w:cs="Times New Roman"/>
-          <w:b/>
-          <w:sz w:val="24"/>
-          <w:szCs w:val="24"/>
-          <w:highlight w:val="cyan"/>
-          <w:u w:val="single"/>
-          <w:lang w:val="en-IN"/>
-        </w:rPr>
-        <w:t>Public Health:</w:t>
+          <w:bCs/>
+          <w:sz w:val="24"/>
+          <w:szCs w:val="24"/>
+          <w:lang w:val="en-IN"/>
+        </w:rPr>
+      </w:pPr>
+      <w:r>
+        <w:rPr>
+          <w:rFonts w:ascii="Times New Roman" w:hAnsi="Times New Roman" w:cs="Times New Roman"/>
+          <w:bCs/>
+          <w:sz w:val="24"/>
+          <w:szCs w:val="24"/>
+          <w:lang w:val="en-IN"/>
+        </w:rPr>
+        <w:t>The texts’ emphasis on physician ethics and empathy has influenced medical oaths and codes of conduct.</w:t>
       </w:r>
     </w:p>
     <w:p>
@@ -2042,67 +2597,6 @@
           <w:lang w:val="en-IN"/>
         </w:rPr>
       </w:pPr>
-      <w:r>
-        <w:rPr>
-          <w:rFonts w:ascii="Times New Roman" w:hAnsi="Times New Roman" w:cs="Times New Roman"/>
-          <w:bCs/>
-          <w:sz w:val="24"/>
-          <w:szCs w:val="24"/>
-          <w:lang w:val="en-IN"/>
-        </w:rPr>
-        <w:t>The focus on preventive care, as outlined in the Charaka Samhita, is incorporated into modern health campaigns.</w:t>
-      </w:r>
-    </w:p>
-    <w:p>
-      <w:pPr>
-        <w:pBdr>
-          <w:bottom w:val="single" w:sz="4" w:space="1" w:color="auto"/>
-        </w:pBdr>
-        <w:rPr>
-          <w:rFonts w:ascii="Times New Roman" w:hAnsi="Times New Roman" w:cs="Times New Roman"/>
-          <w:b/>
-          <w:sz w:val="24"/>
-          <w:szCs w:val="24"/>
-          <w:u w:val="single"/>
-          <w:lang w:val="en-IN"/>
-        </w:rPr>
-      </w:pPr>
-      <w:r>
-        <w:rPr>
-          <w:rFonts w:ascii="Times New Roman" w:hAnsi="Times New Roman" w:cs="Times New Roman"/>
-          <w:b/>
-          <w:sz w:val="24"/>
-          <w:szCs w:val="24"/>
-          <w:highlight w:val="cyan"/>
-          <w:u w:val="single"/>
-          <w:lang w:val="en-IN"/>
-        </w:rPr>
-        <w:t>Ethical Practices:</w:t>
-      </w:r>
-    </w:p>
-    <w:p>
-      <w:pPr>
-        <w:pBdr>
-          <w:bottom w:val="single" w:sz="4" w:space="1" w:color="auto"/>
-        </w:pBdr>
-        <w:rPr>
-          <w:rFonts w:ascii="Times New Roman" w:hAnsi="Times New Roman" w:cs="Times New Roman"/>
-          <w:bCs/>
-          <w:sz w:val="24"/>
-          <w:szCs w:val="24"/>
-          <w:lang w:val="en-IN"/>
-        </w:rPr>
-      </w:pPr>
-      <w:r>
-        <w:rPr>
-          <w:rFonts w:ascii="Times New Roman" w:hAnsi="Times New Roman" w:cs="Times New Roman"/>
-          <w:bCs/>
-          <w:sz w:val="24"/>
-          <w:szCs w:val="24"/>
-          <w:lang w:val="en-IN"/>
-        </w:rPr>
-        <w:t>The texts’ emphasis on physician ethics and empathy has influenced medical oaths and codes of conduct.</w:t>
-      </w:r>
     </w:p>
     <w:p>
       <w:pPr>
@@ -2257,6 +2751,21 @@
     </w:p>
     <w:p>
       <w:pPr>
+        <w:pBdr>
+          <w:bottom w:val="single" w:sz="6" w:space="1" w:color="auto"/>
+        </w:pBdr>
+        <w:ind w:left="360"/>
+        <w:rPr>
+          <w:rFonts w:ascii="Times New Roman" w:hAnsi="Times New Roman" w:cs="Times New Roman"/>
+          <w:b/>
+          <w:sz w:val="24"/>
+          <w:szCs w:val="24"/>
+          <w:lang w:val="en-IN"/>
+        </w:rPr>
+      </w:pPr>
+    </w:p>
+    <w:p>
+      <w:pPr>
         <w:ind w:left="360"/>
         <w:rPr>
           <w:rFonts w:ascii="Times New Roman" w:eastAsia="Times New Roman" w:hAnsi="Times New Roman" w:cs="Times New Roman"/>
@@ -2275,15 +2784,6 @@
         </w:pBdr>
         <w:jc w:val="both"/>
         <w:rPr>
-          <w:rFonts w:ascii="Times New Roman" w:hAnsi="Times New Roman" w:cs="Times New Roman"/>
-          <w:b/>
-          <w:sz w:val="32"/>
-          <w:szCs w:val="32"/>
-          <w:lang w:val="en-IN"/>
-        </w:rPr>
-      </w:pPr>
-      <w:r>
-        <w:rPr>
           <w:rFonts w:ascii="Times New Roman" w:eastAsia="Times New Roman" w:hAnsi="Times New Roman" w:cs="Times New Roman"/>
           <w:b/>
           <w:bCs/>
@@ -2292,8 +2792,22 @@
           <w:highlight w:val="yellow"/>
           <w:lang w:val="en-IN" w:eastAsia="en-IN"/>
         </w:rPr>
-        <w:t>Conclusion</w:t>
-      </w:r>
+      </w:pPr>
+    </w:p>
+    <w:p>
+      <w:pPr>
+        <w:pBdr>
+          <w:bottom w:val="single" w:sz="4" w:space="1" w:color="auto"/>
+        </w:pBdr>
+        <w:jc w:val="both"/>
+        <w:rPr>
+          <w:rFonts w:ascii="Times New Roman" w:hAnsi="Times New Roman" w:cs="Times New Roman"/>
+          <w:b/>
+          <w:sz w:val="32"/>
+          <w:szCs w:val="32"/>
+          <w:lang w:val="en-IN"/>
+        </w:rPr>
+      </w:pPr>
       <w:r>
         <w:rPr>
           <w:rFonts w:ascii="Times New Roman" w:eastAsia="Times New Roman" w:hAnsi="Times New Roman" w:cs="Times New Roman"/>
@@ -2304,6 +2818,19 @@
           <w:highlight w:val="yellow"/>
           <w:lang w:val="en-IN" w:eastAsia="en-IN"/>
         </w:rPr>
+        <w:lastRenderedPageBreak/>
+        <w:t>Conclusion</w:t>
+      </w:r>
+      <w:r>
+        <w:rPr>
+          <w:rFonts w:ascii="Times New Roman" w:eastAsia="Times New Roman" w:hAnsi="Times New Roman" w:cs="Times New Roman"/>
+          <w:b/>
+          <w:bCs/>
+          <w:sz w:val="32"/>
+          <w:szCs w:val="32"/>
+          <w:highlight w:val="yellow"/>
+          <w:lang w:val="en-IN" w:eastAsia="en-IN"/>
+        </w:rPr>
         <w:t>:</w:t>
       </w:r>
     </w:p>
@@ -2319,7 +2846,7 @@
           <w:bCs/>
           <w:sz w:val="24"/>
           <w:szCs w:val="24"/>
-          <w:lang w:eastAsia="en-IN"/>
+          <w:lang w:val="en-IN" w:eastAsia="en-IN"/>
         </w:rPr>
       </w:pPr>
       <w:r>
@@ -2329,9 +2856,9 @@
           <w:bCs/>
           <w:sz w:val="24"/>
           <w:szCs w:val="24"/>
-          <w:lang w:eastAsia="en-IN"/>
-        </w:rPr>
-        <w:t xml:space="preserve">The </w:t>
+          <w:lang w:val="en-IN" w:eastAsia="en-IN"/>
+        </w:rPr>
+        <w:t xml:space="preserve">In conclusion, the </w:t>
       </w:r>
       <w:r>
         <w:rPr>
@@ -2342,7 +2869,7 @@
           <w:iCs/>
           <w:sz w:val="24"/>
           <w:szCs w:val="24"/>
-          <w:lang w:eastAsia="en-IN"/>
+          <w:lang w:val="en-IN" w:eastAsia="en-IN"/>
         </w:rPr>
         <w:t>Charaka Samhita</w:t>
       </w:r>
@@ -2353,7 +2880,7 @@
           <w:bCs/>
           <w:sz w:val="24"/>
           <w:szCs w:val="24"/>
-          <w:lang w:eastAsia="en-IN"/>
+          <w:lang w:val="en-IN" w:eastAsia="en-IN"/>
         </w:rPr>
         <w:t xml:space="preserve"> and </w:t>
       </w:r>
@@ -2366,7 +2893,7 @@
           <w:iCs/>
           <w:sz w:val="24"/>
           <w:szCs w:val="24"/>
-          <w:lang w:eastAsia="en-IN"/>
+          <w:lang w:val="en-IN" w:eastAsia="en-IN"/>
         </w:rPr>
         <w:t>Sushruta Samhita</w:t>
       </w:r>
@@ -2377,9 +2904,57 @@
           <w:bCs/>
           <w:sz w:val="24"/>
           <w:szCs w:val="24"/>
-          <w:lang w:eastAsia="en-IN"/>
-        </w:rPr>
-        <w:t xml:space="preserve"> have significantly influenced modern medical practices, offering insights into surgery, pharmacology, and holistic care. By merging ancient wisdom with modern science, these texts provide a blueprint for future advancements in healthcare.</w:t>
+          <w:lang w:val="en-IN" w:eastAsia="en-IN"/>
+        </w:rPr>
+        <w:t xml:space="preserve"> stand as monumental contributions to the history of medicine, offering invaluable insights that continue to resonate in modern medical practices. The </w:t>
+      </w:r>
+      <w:r>
+        <w:rPr>
+          <w:rFonts w:ascii="Times New Roman" w:eastAsia="Times New Roman" w:hAnsi="Times New Roman" w:cs="Times New Roman"/>
+          <w:b/>
+          <w:bCs/>
+          <w:i/>
+          <w:iCs/>
+          <w:sz w:val="24"/>
+          <w:szCs w:val="24"/>
+          <w:lang w:val="en-IN" w:eastAsia="en-IN"/>
+        </w:rPr>
+        <w:t>Charaka Samhita</w:t>
+      </w:r>
+      <w:r>
+        <w:rPr>
+          <w:rFonts w:ascii="Times New Roman" w:eastAsia="Times New Roman" w:hAnsi="Times New Roman" w:cs="Times New Roman"/>
+          <w:b/>
+          <w:bCs/>
+          <w:sz w:val="24"/>
+          <w:szCs w:val="24"/>
+          <w:lang w:val="en-IN" w:eastAsia="en-IN"/>
+        </w:rPr>
+        <w:t xml:space="preserve">’s emphasis on holistic care, preventive strategies, and personalized treatments aligns with contemporary trends such as precision medicine and integrative healthcare. Similarly, the </w:t>
+      </w:r>
+      <w:r>
+        <w:rPr>
+          <w:rFonts w:ascii="Times New Roman" w:eastAsia="Times New Roman" w:hAnsi="Times New Roman" w:cs="Times New Roman"/>
+          <w:b/>
+          <w:bCs/>
+          <w:i/>
+          <w:iCs/>
+          <w:sz w:val="24"/>
+          <w:szCs w:val="24"/>
+          <w:lang w:val="en-IN" w:eastAsia="en-IN"/>
+        </w:rPr>
+        <w:t>Sushruta Samhita</w:t>
+      </w:r>
+      <w:r>
+        <w:rPr>
+          <w:rFonts w:ascii="Times New Roman" w:eastAsia="Times New Roman" w:hAnsi="Times New Roman" w:cs="Times New Roman"/>
+          <w:b/>
+          <w:bCs/>
+          <w:sz w:val="24"/>
+          <w:szCs w:val="24"/>
+          <w:lang w:val="en-IN" w:eastAsia="en-IN"/>
+        </w:rPr>
+        <w:t>’s pioneering work in surgery and detailed anatomical studies laid the groundwork for modern surgical practices and medical education.</w:t>
       </w:r>
     </w:p>
     <w:p>
@@ -2397,22 +2972,49 @@
           <w:lang w:val="en-IN" w:eastAsia="en-IN"/>
         </w:rPr>
       </w:pPr>
-    </w:p>
-    <w:p>
-      <w:pPr>
+      <w:r>
         <w:rPr>
           <w:rFonts w:ascii="Times New Roman" w:eastAsia="Times New Roman" w:hAnsi="Times New Roman" w:cs="Times New Roman"/>
+          <w:b/>
+          <w:bCs/>
           <w:sz w:val="24"/>
           <w:szCs w:val="24"/>
           <w:lang w:val="en-IN" w:eastAsia="en-IN"/>
         </w:rPr>
-      </w:pPr>
+        <w:t>These ancient texts also underscore the importance of ethical practice and patient-centric care, principles that remain central to modern healthcare systems. By bridging the gap between ancient wisdom and modern science, they not only highlight the timelessness of foundational medical knowledge but also inspire future advancements in healthcare. Together, these texts offer a comprehensive blueprint for addressing health and wellness in a way that harmonizes tradition with innovation, setting a precedent for the continued integration of holistic and scientific approaches to medicine.</w:t>
+      </w:r>
     </w:p>
     <w:p>
       <w:pPr>
         <w:pBdr>
           <w:bottom w:val="single" w:sz="4" w:space="1" w:color="auto"/>
         </w:pBdr>
+        <w:spacing w:before="100" w:beforeAutospacing="1" w:after="100" w:afterAutospacing="1" w:line="240" w:lineRule="auto"/>
+        <w:rPr>
+          <w:rFonts w:ascii="Times New Roman" w:eastAsia="Times New Roman" w:hAnsi="Times New Roman" w:cs="Times New Roman"/>
+          <w:b/>
+          <w:bCs/>
+          <w:sz w:val="24"/>
+          <w:szCs w:val="24"/>
+          <w:lang w:val="en-IN" w:eastAsia="en-IN"/>
+        </w:rPr>
+      </w:pPr>
+    </w:p>
+    <w:p>
+      <w:pPr>
+        <w:rPr>
+          <w:rFonts w:ascii="Times New Roman" w:eastAsia="Times New Roman" w:hAnsi="Times New Roman" w:cs="Times New Roman"/>
+          <w:sz w:val="24"/>
+          <w:szCs w:val="24"/>
+          <w:lang w:val="en-IN" w:eastAsia="en-IN"/>
+        </w:rPr>
+      </w:pPr>
+    </w:p>
+    <w:p>
+      <w:pPr>
+        <w:pBdr>
+          <w:bottom w:val="single" w:sz="4" w:space="1" w:color="auto"/>
+        </w:pBdr>
         <w:rPr>
           <w:rFonts w:ascii="Times New Roman" w:hAnsi="Times New Roman" w:cs="Times New Roman"/>
           <w:b/>
@@ -2510,6 +3112,20 @@
         </w:rPr>
         <w:t>. Her insights and challenging questions significantly enhanced this work. Special thanks to Thakur College of Engineering &amp; Technology for providing access to research resources and facilities essential for this project.</w:t>
       </w:r>
+    </w:p>
+    <w:p>
+      <w:pPr>
+        <w:pBdr>
+          <w:bottom w:val="single" w:sz="4" w:space="1" w:color="auto"/>
+        </w:pBdr>
+        <w:rPr>
+          <w:rFonts w:ascii="Times New Roman" w:hAnsi="Times New Roman" w:cs="Times New Roman"/>
+          <w:b/>
+          <w:sz w:val="24"/>
+          <w:szCs w:val="24"/>
+          <w:lang w:val="en-IN"/>
+        </w:rPr>
+      </w:pPr>
     </w:p>
     <w:p>
       <w:pPr>
@@ -2944,7 +3560,7 @@
         <v:path o:extrusionok="f" gradientshapeok="t" o:connecttype="rect"/>
         <o:lock v:ext="edit" aspectratio="t"/>
       </v:shapetype>
-      <v:shape id="_x0000_i1028" type="#_x0000_t75" style="width:11.4pt;height:11.4pt" o:bullet="t">
+      <v:shape id="_x0000_i1026" type="#_x0000_t75" style="width:11.4pt;height:11.4pt" o:bullet="t">
         <v:imagedata r:id="rId1" o:title="mso2F85"/>
       </v:shape>
     </w:pict>
@@ -3637,6 +4253,155 @@
     </w:lvl>
   </w:abstractNum>
   <w:abstractNum w:abstractNumId="5" w15:restartNumberingAfterBreak="0">
+    <w:nsid w:val="1BC17387"/>
+    <w:multiLevelType w:val="multilevel"/>
+    <w:tmpl w:val="A53A39D6"/>
+    <w:lvl w:ilvl="0">
+      <w:start w:val="1"/>
+      <w:numFmt w:val="bullet"/>
+      <w:lvlText w:val=""/>
+      <w:lvlJc w:val="left"/>
+      <w:pPr>
+        <w:tabs>
+          <w:tab w:val="num" w:pos="720"/>
+        </w:tabs>
+        <w:ind w:left="720" w:hanging="360"/>
+      </w:pPr>
+      <w:rPr>
+        <w:rFonts w:ascii="Symbol" w:hAnsi="Symbol" w:hint="default"/>
+        <w:sz w:val="20"/>
+      </w:rPr>
+    </w:lvl>
+    <w:lvl w:ilvl="1" w:tentative="1">
+      <w:start w:val="1"/>
+      <w:numFmt w:val="bullet"/>
+      <w:lvlText w:val="o"/>
+      <w:lvlJc w:val="left"/>
+      <w:pPr>
+        <w:tabs>
+          <w:tab w:val="num" w:pos="1440"/>
+        </w:tabs>
+        <w:ind w:left="1440" w:hanging="360"/>
+      </w:pPr>
+      <w:rPr>
+        <w:rFonts w:ascii="Courier New" w:hAnsi="Courier New" w:hint="default"/>
+        <w:sz w:val="20"/>
+      </w:rPr>
+    </w:lvl>
+    <w:lvl w:ilvl="2" w:tentative="1">
+      <w:start w:val="1"/>
+      <w:numFmt w:val="bullet"/>
+      <w:lvlText w:val=""/>
+      <w:lvlJc w:val="left"/>
+      <w:pPr>
+        <w:tabs>
+          <w:tab w:val="num" w:pos="2160"/>
+        </w:tabs>
+        <w:ind w:left="2160" w:hanging="360"/>
+      </w:pPr>
+      <w:rPr>
+        <w:rFonts w:ascii="Wingdings" w:hAnsi="Wingdings" w:hint="default"/>
+        <w:sz w:val="20"/>
+      </w:rPr>
+    </w:lvl>
+    <w:lvl w:ilvl="3" w:tentative="1">
+      <w:start w:val="1"/>
+      <w:numFmt w:val="bullet"/>
+      <w:lvlText w:val=""/>
+      <w:lvlJc w:val="left"/>
+      <w:pPr>
+        <w:tabs>
+          <w:tab w:val="num" w:pos="2880"/>
+        </w:tabs>
+        <w:ind w:left="2880" w:hanging="360"/>
+      </w:pPr>
+      <w:rPr>
+        <w:rFonts w:ascii="Wingdings" w:hAnsi="Wingdings" w:hint="default"/>
+        <w:sz w:val="20"/>
+      </w:rPr>
+    </w:lvl>
+    <w:lvl w:ilvl="4" w:tentative="1">
+      <w:start w:val="1"/>
+      <w:numFmt w:val="bullet"/>
+      <w:lvlText w:val=""/>
+      <w:lvlJc w:val="left"/>
+      <w:pPr>
+        <w:tabs>
+          <w:tab w:val="num" w:pos="3600"/>
+        </w:tabs>
+        <w:ind w:left="3600" w:hanging="360"/>
+      </w:pPr>
+      <w:rPr>
+        <w:rFonts w:ascii="Wingdings" w:hAnsi="Wingdings" w:hint="default"/>
+        <w:sz w:val="20"/>
+      </w:rPr>
+    </w:lvl>
+    <w:lvl w:ilvl="5" w:tentative="1">
+      <w:start w:val="1"/>
+      <w:numFmt w:val="bullet"/>
+      <w:lvlText w:val=""/>
+      <w:lvlJc w:val="left"/>
+      <w:pPr>
+        <w:tabs>
+          <w:tab w:val="num" w:pos="4320"/>
+        </w:tabs>
+        <w:ind w:left="4320" w:hanging="360"/>
+      </w:pPr>
+      <w:rPr>
+        <w:rFonts w:ascii="Wingdings" w:hAnsi="Wingdings" w:hint="default"/>
+        <w:sz w:val="20"/>
+      </w:rPr>
+    </w:lvl>
+    <w:lvl w:ilvl="6" w:tentative="1">
+      <w:start w:val="1"/>
+      <w:numFmt w:val="bullet"/>
+      <w:lvlText w:val=""/>
+      <w:lvlJc w:val="left"/>
+      <w:pPr>
+        <w:tabs>
+          <w:tab w:val="num" w:pos="5040"/>
+        </w:tabs>
+        <w:ind w:left="5040" w:hanging="360"/>
+      </w:pPr>
+      <w:rPr>
+        <w:rFonts w:ascii="Wingdings" w:hAnsi="Wingdings" w:hint="default"/>
+        <w:sz w:val="20"/>
+      </w:rPr>
+    </w:lvl>
+    <w:lvl w:ilvl="7" w:tentative="1">
+      <w:start w:val="1"/>
+      <w:numFmt w:val="bullet"/>
+      <w:lvlText w:val=""/>
+      <w:lvlJc w:val="left"/>
+      <w:pPr>
+        <w:tabs>
+          <w:tab w:val="num" w:pos="5760"/>
+        </w:tabs>
+        <w:ind w:left="5760" w:hanging="360"/>
+      </w:pPr>
+      <w:rPr>
+        <w:rFonts w:ascii="Wingdings" w:hAnsi="Wingdings" w:hint="default"/>
+        <w:sz w:val="20"/>
+      </w:rPr>
+    </w:lvl>
+    <w:lvl w:ilvl="8" w:tentative="1">
+      <w:start w:val="1"/>
+      <w:numFmt w:val="bullet"/>
+      <w:lvlText w:val=""/>
+      <w:lvlJc w:val="left"/>
+      <w:pPr>
+        <w:tabs>
+          <w:tab w:val="num" w:pos="6480"/>
+        </w:tabs>
+        <w:ind w:left="6480" w:hanging="360"/>
+      </w:pPr>
+      <w:rPr>
+        <w:rFonts w:ascii="Wingdings" w:hAnsi="Wingdings" w:hint="default"/>
+        <w:sz w:val="20"/>
+      </w:rPr>
+    </w:lvl>
+  </w:abstractNum>
+  <w:abstractNum w:abstractNumId="6" w15:restartNumberingAfterBreak="0">
     <w:nsid w:val="2E227C99"/>
     <w:multiLevelType w:val="multilevel"/>
     <w:tmpl w:val="7EE0E562"/>
@@ -3785,7 +4550,7 @@
       </w:rPr>
     </w:lvl>
   </w:abstractNum>
-  <w:abstractNum w:abstractNumId="6" w15:restartNumberingAfterBreak="0">
+  <w:abstractNum w:abstractNumId="7" w15:restartNumberingAfterBreak="0">
     <w:nsid w:val="2F6F690D"/>
     <w:multiLevelType w:val="multilevel"/>
     <w:tmpl w:val="4009001D"/>
@@ -3871,7 +4636,7 @@
       </w:pPr>
     </w:lvl>
   </w:abstractNum>
-  <w:abstractNum w:abstractNumId="7" w15:restartNumberingAfterBreak="0">
+  <w:abstractNum w:abstractNumId="8" w15:restartNumberingAfterBreak="0">
     <w:nsid w:val="313876C2"/>
     <w:multiLevelType w:val="multilevel"/>
     <w:tmpl w:val="9BF21238"/>
@@ -4020,7 +4785,156 @@
       </w:rPr>
     </w:lvl>
   </w:abstractNum>
-  <w:abstractNum w:abstractNumId="8" w15:restartNumberingAfterBreak="0">
+  <w:abstractNum w:abstractNumId="9" w15:restartNumberingAfterBreak="0">
+    <w:nsid w:val="35232E1D"/>
+    <w:multiLevelType w:val="multilevel"/>
+    <w:tmpl w:val="93C0D092"/>
+    <w:lvl w:ilvl="0">
+      <w:start w:val="1"/>
+      <w:numFmt w:val="bullet"/>
+      <w:lvlText w:val=""/>
+      <w:lvlJc w:val="left"/>
+      <w:pPr>
+        <w:tabs>
+          <w:tab w:val="num" w:pos="720"/>
+        </w:tabs>
+        <w:ind w:left="720" w:hanging="360"/>
+      </w:pPr>
+      <w:rPr>
+        <w:rFonts w:ascii="Symbol" w:hAnsi="Symbol" w:hint="default"/>
+        <w:sz w:val="20"/>
+      </w:rPr>
+    </w:lvl>
+    <w:lvl w:ilvl="1" w:tentative="1">
+      <w:start w:val="1"/>
+      <w:numFmt w:val="bullet"/>
+      <w:lvlText w:val="o"/>
+      <w:lvlJc w:val="left"/>
+      <w:pPr>
+        <w:tabs>
+          <w:tab w:val="num" w:pos="1440"/>
+        </w:tabs>
+        <w:ind w:left="1440" w:hanging="360"/>
+      </w:pPr>
+      <w:rPr>
+        <w:rFonts w:ascii="Courier New" w:hAnsi="Courier New" w:hint="default"/>
+        <w:sz w:val="20"/>
+      </w:rPr>
+    </w:lvl>
+    <w:lvl w:ilvl="2" w:tentative="1">
+      <w:start w:val="1"/>
+      <w:numFmt w:val="bullet"/>
+      <w:lvlText w:val=""/>
+      <w:lvlJc w:val="left"/>
+      <w:pPr>
+        <w:tabs>
+          <w:tab w:val="num" w:pos="2160"/>
+        </w:tabs>
+        <w:ind w:left="2160" w:hanging="360"/>
+      </w:pPr>
+      <w:rPr>
+        <w:rFonts w:ascii="Wingdings" w:hAnsi="Wingdings" w:hint="default"/>
+        <w:sz w:val="20"/>
+      </w:rPr>
+    </w:lvl>
+    <w:lvl w:ilvl="3" w:tentative="1">
+      <w:start w:val="1"/>
+      <w:numFmt w:val="bullet"/>
+      <w:lvlText w:val=""/>
+      <w:lvlJc w:val="left"/>
+      <w:pPr>
+        <w:tabs>
+          <w:tab w:val="num" w:pos="2880"/>
+        </w:tabs>
+        <w:ind w:left="2880" w:hanging="360"/>
+      </w:pPr>
+      <w:rPr>
+        <w:rFonts w:ascii="Wingdings" w:hAnsi="Wingdings" w:hint="default"/>
+        <w:sz w:val="20"/>
+      </w:rPr>
+    </w:lvl>
+    <w:lvl w:ilvl="4" w:tentative="1">
+      <w:start w:val="1"/>
+      <w:numFmt w:val="bullet"/>
+      <w:lvlText w:val=""/>
+      <w:lvlJc w:val="left"/>
+      <w:pPr>
+        <w:tabs>
+          <w:tab w:val="num" w:pos="3600"/>
+        </w:tabs>
+        <w:ind w:left="3600" w:hanging="360"/>
+      </w:pPr>
+      <w:rPr>
+        <w:rFonts w:ascii="Wingdings" w:hAnsi="Wingdings" w:hint="default"/>
+        <w:sz w:val="20"/>
+      </w:rPr>
+    </w:lvl>
+    <w:lvl w:ilvl="5" w:tentative="1">
+      <w:start w:val="1"/>
+      <w:numFmt w:val="bullet"/>
+      <w:lvlText w:val=""/>
+      <w:lvlJc w:val="left"/>
+      <w:pPr>
+        <w:tabs>
+          <w:tab w:val="num" w:pos="4320"/>
+        </w:tabs>
+        <w:ind w:left="4320" w:hanging="360"/>
+      </w:pPr>
+      <w:rPr>
+        <w:rFonts w:ascii="Wingdings" w:hAnsi="Wingdings" w:hint="default"/>
+        <w:sz w:val="20"/>
+      </w:rPr>
+    </w:lvl>
+    <w:lvl w:ilvl="6" w:tentative="1">
+      <w:start w:val="1"/>
+      <w:numFmt w:val="bullet"/>
+      <w:lvlText w:val=""/>
+      <w:lvlJc w:val="left"/>
+      <w:pPr>
+        <w:tabs>
+          <w:tab w:val="num" w:pos="5040"/>
+        </w:tabs>
+        <w:ind w:left="5040" w:hanging="360"/>
+      </w:pPr>
+      <w:rPr>
+        <w:rFonts w:ascii="Wingdings" w:hAnsi="Wingdings" w:hint="default"/>
+        <w:sz w:val="20"/>
+      </w:rPr>
+    </w:lvl>
+    <w:lvl w:ilvl="7" w:tentative="1">
+      <w:start w:val="1"/>
+      <w:numFmt w:val="bullet"/>
+      <w:lvlText w:val=""/>
+      <w:lvlJc w:val="left"/>
+      <w:pPr>
+        <w:tabs>
+          <w:tab w:val="num" w:pos="5760"/>
+        </w:tabs>
+        <w:ind w:left="5760" w:hanging="360"/>
+      </w:pPr>
+      <w:rPr>
+        <w:rFonts w:ascii="Wingdings" w:hAnsi="Wingdings" w:hint="default"/>
+        <w:sz w:val="20"/>
+      </w:rPr>
+    </w:lvl>
+    <w:lvl w:ilvl="8" w:tentative="1">
+      <w:start w:val="1"/>
+      <w:numFmt w:val="bullet"/>
+      <w:lvlText w:val=""/>
+      <w:lvlJc w:val="left"/>
+      <w:pPr>
+        <w:tabs>
+          <w:tab w:val="num" w:pos="6480"/>
+        </w:tabs>
+        <w:ind w:left="6480" w:hanging="360"/>
+      </w:pPr>
+      <w:rPr>
+        <w:rFonts w:ascii="Wingdings" w:hAnsi="Wingdings" w:hint="default"/>
+        <w:sz w:val="20"/>
+      </w:rPr>
+    </w:lvl>
+  </w:abstractNum>
+  <w:abstractNum w:abstractNumId="10" w15:restartNumberingAfterBreak="0">
     <w:nsid w:val="36884984"/>
     <w:multiLevelType w:val="multilevel"/>
     <w:tmpl w:val="0F56CF48"/>
@@ -4169,7 +5083,7 @@
       </w:rPr>
     </w:lvl>
   </w:abstractNum>
-  <w:abstractNum w:abstractNumId="9" w15:restartNumberingAfterBreak="0">
+  <w:abstractNum w:abstractNumId="11" w15:restartNumberingAfterBreak="0">
     <w:nsid w:val="3A021604"/>
     <w:multiLevelType w:val="multilevel"/>
     <w:tmpl w:val="770CA5EE"/>
@@ -4318,7 +5232,7 @@
       </w:rPr>
     </w:lvl>
   </w:abstractNum>
-  <w:abstractNum w:abstractNumId="10" w15:restartNumberingAfterBreak="0">
+  <w:abstractNum w:abstractNumId="12" w15:restartNumberingAfterBreak="0">
     <w:nsid w:val="41E65DFF"/>
     <w:multiLevelType w:val="multilevel"/>
     <w:tmpl w:val="9BC45876"/>
@@ -4467,7 +5381,7 @@
       </w:rPr>
     </w:lvl>
   </w:abstractNum>
-  <w:abstractNum w:abstractNumId="11" w15:restartNumberingAfterBreak="0">
+  <w:abstractNum w:abstractNumId="13" w15:restartNumberingAfterBreak="0">
     <w:nsid w:val="4F291734"/>
     <w:multiLevelType w:val="multilevel"/>
     <w:tmpl w:val="9FBA1C06"/>
@@ -4616,7 +5530,7 @@
       </w:rPr>
     </w:lvl>
   </w:abstractNum>
-  <w:abstractNum w:abstractNumId="12" w15:restartNumberingAfterBreak="0">
+  <w:abstractNum w:abstractNumId="14" w15:restartNumberingAfterBreak="0">
     <w:nsid w:val="5AC2064C"/>
     <w:multiLevelType w:val="multilevel"/>
     <w:tmpl w:val="95B4A6DE"/>
@@ -4729,7 +5643,7 @@
       </w:pPr>
     </w:lvl>
   </w:abstractNum>
-  <w:abstractNum w:abstractNumId="13" w15:restartNumberingAfterBreak="0">
+  <w:abstractNum w:abstractNumId="15" w15:restartNumberingAfterBreak="0">
     <w:nsid w:val="5E0B237E"/>
     <w:multiLevelType w:val="multilevel"/>
     <w:tmpl w:val="C70E06BE"/>
@@ -4878,7 +5792,7 @@
       </w:rPr>
     </w:lvl>
   </w:abstractNum>
-  <w:abstractNum w:abstractNumId="14" w15:restartNumberingAfterBreak="0">
+  <w:abstractNum w:abstractNumId="16" w15:restartNumberingAfterBreak="0">
     <w:nsid w:val="67DB1A9A"/>
     <w:multiLevelType w:val="hybridMultilevel"/>
     <w:tmpl w:val="87D2FA62"/>
@@ -4991,7 +5905,7 @@
       </w:rPr>
     </w:lvl>
   </w:abstractNum>
-  <w:abstractNum w:abstractNumId="15" w15:restartNumberingAfterBreak="0">
+  <w:abstractNum w:abstractNumId="17" w15:restartNumberingAfterBreak="0">
     <w:nsid w:val="68AC4D43"/>
     <w:multiLevelType w:val="multilevel"/>
     <w:tmpl w:val="73B42A36"/>
@@ -5140,7 +6054,7 @@
       </w:rPr>
     </w:lvl>
   </w:abstractNum>
-  <w:abstractNum w:abstractNumId="16" w15:restartNumberingAfterBreak="0">
+  <w:abstractNum w:abstractNumId="18" w15:restartNumberingAfterBreak="0">
     <w:nsid w:val="70B10C54"/>
     <w:multiLevelType w:val="hybridMultilevel"/>
     <w:tmpl w:val="544C3A7E"/>
@@ -5253,7 +6167,7 @@
       </w:rPr>
     </w:lvl>
   </w:abstractNum>
-  <w:abstractNum w:abstractNumId="17" w15:restartNumberingAfterBreak="0">
+  <w:abstractNum w:abstractNumId="19" w15:restartNumberingAfterBreak="0">
     <w:nsid w:val="76CC33BC"/>
     <w:multiLevelType w:val="hybridMultilevel"/>
     <w:tmpl w:val="B5C843F6"/>
@@ -5343,25 +6257,25 @@
     </w:lvl>
   </w:abstractNum>
   <w:num w:numId="1" w16cid:durableId="1394353481">
-    <w:abstractNumId w:val="17"/>
+    <w:abstractNumId w:val="19"/>
   </w:num>
   <w:num w:numId="2" w16cid:durableId="2082174721">
-    <w:abstractNumId w:val="10"/>
+    <w:abstractNumId w:val="12"/>
   </w:num>
   <w:num w:numId="3" w16cid:durableId="1577089957">
-    <w:abstractNumId w:val="15"/>
+    <w:abstractNumId w:val="17"/>
   </w:num>
   <w:num w:numId="4" w16cid:durableId="1933968484">
     <w:abstractNumId w:val="2"/>
   </w:num>
   <w:num w:numId="5" w16cid:durableId="149176499">
-    <w:abstractNumId w:val="12"/>
+    <w:abstractNumId w:val="14"/>
   </w:num>
   <w:num w:numId="6" w16cid:durableId="536822890">
-    <w:abstractNumId w:val="9"/>
+    <w:abstractNumId w:val="11"/>
   </w:num>
   <w:num w:numId="7" w16cid:durableId="957418449">
-    <w:abstractNumId w:val="11"/>
+    <w:abstractNumId w:val="13"/>
   </w:num>
   <w:num w:numId="8" w16cid:durableId="518588756">
     <w:abstractNumId w:val="3"/>
@@ -5370,31 +6284,37 @@
     <w:abstractNumId w:val="0"/>
   </w:num>
   <w:num w:numId="10" w16cid:durableId="1351490772">
-    <w:abstractNumId w:val="5"/>
+    <w:abstractNumId w:val="6"/>
   </w:num>
   <w:num w:numId="11" w16cid:durableId="1436439323">
+    <w:abstractNumId w:val="10"/>
+  </w:num>
+  <w:num w:numId="12" w16cid:durableId="409229650">
     <w:abstractNumId w:val="8"/>
   </w:num>
-  <w:num w:numId="12" w16cid:durableId="409229650">
-    <w:abstractNumId w:val="7"/>
-  </w:num>
   <w:num w:numId="13" w16cid:durableId="313031102">
-    <w:abstractNumId w:val="13"/>
+    <w:abstractNumId w:val="15"/>
   </w:num>
   <w:num w:numId="14" w16cid:durableId="848062634">
     <w:abstractNumId w:val="4"/>
   </w:num>
   <w:num w:numId="15" w16cid:durableId="1699548304">
-    <w:abstractNumId w:val="6"/>
+    <w:abstractNumId w:val="7"/>
   </w:num>
   <w:num w:numId="16" w16cid:durableId="1880973731">
-    <w:abstractNumId w:val="14"/>
+    <w:abstractNumId w:val="16"/>
   </w:num>
   <w:num w:numId="17" w16cid:durableId="310332400">
-    <w:abstractNumId w:val="16"/>
+    <w:abstractNumId w:val="18"/>
   </w:num>
   <w:num w:numId="18" w16cid:durableId="881357038">
     <w:abstractNumId w:val="1"/>
+  </w:num>
+  <w:num w:numId="19" w16cid:durableId="102382436">
+    <w:abstractNumId w:val="9"/>
+  </w:num>
+  <w:num w:numId="20" w16cid:durableId="651955242">
+    <w:abstractNumId w:val="5"/>
   </w:num>
 </w:numbering>
 </file>

</xml_diff>